<commit_message>
MANOVA example plus minor updates to assignments
</commit_message>
<xml_diff>
--- a/doc/assignment_6.docx
+++ b/doc/assignment_6.docx
@@ -1404,37 +1404,951 @@
         <w:rPr>
           <w:rStyle w:val="DecValTok"/>
         </w:rPr>
+        <w:t xml:space="preserve">1</w:t>
+      </w:r>
+      <w:r>
+        <w:rPr>
+          <w:rStyle w:val="NormalTok"/>
+        </w:rPr>
+        <w:t xml:space="preserve">, </w:t>
+      </w:r>
+      <w:r>
+        <w:rPr>
+          <w:rStyle w:val="StringTok"/>
+        </w:rPr>
+        <w:t xml:space="preserve">`</w:t>
+      </w:r>
+      <w:r>
+        <w:rPr>
+          <w:rStyle w:val="DataTypeTok"/>
+        </w:rPr>
+        <w:t xml:space="preserve">2</w:t>
+      </w:r>
+      <w:r>
+        <w:rPr>
+          <w:rStyle w:val="StringTok"/>
+        </w:rPr>
+        <w:t xml:space="preserve">`</w:t>
+      </w:r>
+      <w:r>
+        <w:rPr>
+          <w:rStyle w:val="NormalTok"/>
+        </w:rPr>
+        <w:t xml:space="preserve"> =</w:t>
+      </w:r>
+      <w:r>
+        <w:rPr>
+          <w:rStyle w:val="StringTok"/>
+        </w:rPr>
+        <w:t xml:space="preserve"> </w:t>
+      </w:r>
+      <w:r>
+        <w:rPr>
+          <w:rStyle w:val="DecValTok"/>
+        </w:rPr>
         <w:t xml:space="preserve">0</w:t>
       </w:r>
       <w:r>
         <w:rPr>
           <w:rStyle w:val="NormalTok"/>
         </w:rPr>
-        <w:t xml:space="preserve">, </w:t>
+        <w:t xml:space="preserve">)</w:t>
+      </w:r>
+      <w:r>
+        <w:rPr>
+          <w:rStyle w:val="CommentTok"/>
+        </w:rPr>
+        <w:t xml:space="preserve">#,</w:t>
+      </w:r>
+      <w:r>
+        <w:br/>
+      </w:r>
+      <w:r>
+        <w:rPr>
+          <w:rStyle w:val="NormalTok"/>
+        </w:rPr>
+        <w:t xml:space="preserve">    </w:t>
+      </w:r>
+      <w:r>
+        <w:rPr>
+          <w:rStyle w:val="CommentTok"/>
+        </w:rPr>
+        <w:t xml:space="preserve"># Had to remove these recoded variables because they affect the VIF</w:t>
+      </w:r>
+      <w:r>
+        <w:br/>
+      </w:r>
+      <w:r>
+        <w:rPr>
+          <w:rStyle w:val="NormalTok"/>
+        </w:rPr>
+        <w:t xml:space="preserve">    </w:t>
+      </w:r>
+      <w:r>
+        <w:rPr>
+          <w:rStyle w:val="CommentTok"/>
+        </w:rPr>
+        <w:t xml:space="preserve"># Recode enjoy math so increasing numbers mean increased enjoyment</w:t>
+      </w:r>
+      <w:r>
+        <w:br/>
+      </w:r>
+      <w:r>
+        <w:rPr>
+          <w:rStyle w:val="NormalTok"/>
+        </w:rPr>
+        <w:t xml:space="preserve">    </w:t>
+      </w:r>
+      <w:r>
+        <w:rPr>
+          <w:rStyle w:val="CommentTok"/>
+        </w:rPr>
+        <w:t xml:space="preserve">#enjoy_math = recode(enjoy_math, `1` = 4, `2` = 3, `3` = 2, `4` = 1),</w:t>
+      </w:r>
+      <w:r>
+        <w:br/>
+      </w:r>
+      <w:r>
+        <w:rPr>
+          <w:rStyle w:val="NormalTok"/>
+        </w:rPr>
+        <w:t xml:space="preserve">    </w:t>
+      </w:r>
+      <w:r>
+        <w:rPr>
+          <w:rStyle w:val="CommentTok"/>
+        </w:rPr>
+        <w:t xml:space="preserve"># Recode confidence so increasing numbers mean increased confidence</w:t>
+      </w:r>
+      <w:r>
+        <w:br/>
+      </w:r>
+      <w:r>
+        <w:rPr>
+          <w:rStyle w:val="NormalTok"/>
+        </w:rPr>
+        <w:t xml:space="preserve">    </w:t>
+      </w:r>
+      <w:r>
+        <w:rPr>
+          <w:rStyle w:val="CommentTok"/>
+        </w:rPr>
+        <w:t xml:space="preserve">#confidence = recode(confidence, `1` = 4, `2` = 3, `3` = 2, `4` = 1)</w:t>
+      </w:r>
+      <w:r>
+        <w:br/>
+      </w:r>
+      <w:r>
+        <w:rPr>
+          <w:rStyle w:val="NormalTok"/>
+        </w:rPr>
+        <w:t xml:space="preserve">  )</w:t>
+      </w:r>
+      <w:r>
+        <w:br/>
+      </w:r>
+      <w:r>
+        <w:rPr>
+          <w:rStyle w:val="NormalTok"/>
+        </w:rPr>
+        <w:t xml:space="preserve">pisa_</w:t>
+      </w:r>
+      <w:r>
+        <w:rPr>
+          <w:rStyle w:val="DecValTok"/>
+        </w:rPr>
+        <w:t xml:space="preserve">2</w:t>
+      </w:r>
+    </w:p>
+    <w:p>
+      <w:pPr>
+        <w:pStyle w:val="SourceCode"/>
+      </w:pPr>
+      <w:r>
+        <w:rPr>
+          <w:rStyle w:val="VerbatimChar"/>
+        </w:rPr>
+        <w:t xml:space="preserve">## # A tibble: 65,535 x 9</w:t>
+      </w:r>
+      <w:r>
+        <w:br/>
+      </w:r>
+      <w:r>
+        <w:rPr>
+          <w:rStyle w:val="VerbatimChar"/>
+        </w:rPr>
+        <w:t xml:space="preserve">##    country math_score   ses language enjoy_math gender math_career applied_math</w:t>
+      </w:r>
+      <w:r>
+        <w:br/>
+      </w:r>
+      <w:r>
+        <w:rPr>
+          <w:rStyle w:val="VerbatimChar"/>
+        </w:rPr>
+        <w:t xml:space="preserve">##    &lt;chr&gt;        &lt;dbl&gt; &lt;dbl&gt;    &lt;dbl&gt;      &lt;dbl&gt;  &lt;dbl&gt;       &lt;dbl&gt;        &lt;dbl&gt;</w:t>
+      </w:r>
+      <w:r>
+        <w:br/>
+      </w:r>
+      <w:r>
+        <w:rPr>
+          <w:rStyle w:val="VerbatimChar"/>
+        </w:rPr>
+        <w:t xml:space="preserve">##  1 CAN           492.  0.93       NA         NA      1          NA            3</w:t>
+      </w:r>
+      <w:r>
+        <w:br/>
+      </w:r>
+      <w:r>
+        <w:rPr>
+          <w:rStyle w:val="VerbatimChar"/>
+        </w:rPr>
+        <w:t xml:space="preserve">##  2 CAN           394. -0.78        0         NA      1          NA            3</w:t>
+      </w:r>
+      <w:r>
+        <w:br/>
+      </w:r>
+      <w:r>
+        <w:rPr>
+          <w:rStyle w:val="VerbatimChar"/>
+        </w:rPr>
+        <w:t xml:space="preserve">##  3 CAN           390. -1.3         0          4      0           2            2</w:t>
+      </w:r>
+      <w:r>
+        <w:br/>
+      </w:r>
+      <w:r>
+        <w:rPr>
+          <w:rStyle w:val="VerbatimChar"/>
+        </w:rPr>
+        <w:t xml:space="preserve">##  4 CAN           504.  0.56        0          3      1           2            3</w:t>
+      </w:r>
+      <w:r>
+        <w:br/>
+      </w:r>
+      <w:r>
+        <w:rPr>
+          <w:rStyle w:val="VerbatimChar"/>
+        </w:rPr>
+        <w:t xml:space="preserve">##  5 CAN           466. -0.03        0          2      0           1           NA</w:t>
+      </w:r>
+      <w:r>
+        <w:br/>
+      </w:r>
+      <w:r>
+        <w:rPr>
+          <w:rStyle w:val="VerbatimChar"/>
+        </w:rPr>
+        <w:t xml:space="preserve">##  6 CAN           398.  0.74        0          4      1           2            2</w:t>
+      </w:r>
+      <w:r>
+        <w:br/>
+      </w:r>
+      <w:r>
+        <w:rPr>
+          <w:rStyle w:val="VerbatimChar"/>
+        </w:rPr>
+        <w:t xml:space="preserve">##  7 CAN           404. NA          NA         NA      1          NA           NA</w:t>
+      </w:r>
+      <w:r>
+        <w:br/>
+      </w:r>
+      <w:r>
+        <w:rPr>
+          <w:rStyle w:val="VerbatimChar"/>
+        </w:rPr>
+        <w:t xml:space="preserve">##  8 CAN           406. -2.58        0          1      1           2           NA</w:t>
+      </w:r>
+      <w:r>
+        <w:br/>
+      </w:r>
+      <w:r>
+        <w:rPr>
+          <w:rStyle w:val="VerbatimChar"/>
+        </w:rPr>
+        <w:t xml:space="preserve">##  9 CAN           609.  0.88        0          1      0           1           NA</w:t>
+      </w:r>
+      <w:r>
+        <w:br/>
+      </w:r>
+      <w:r>
+        <w:rPr>
+          <w:rStyle w:val="VerbatimChar"/>
+        </w:rPr>
+        <w:t xml:space="preserve">## 10 CAN           452.  0.44        0          4      1           2           NA</w:t>
+      </w:r>
+      <w:r>
+        <w:br/>
+      </w:r>
+      <w:r>
+        <w:rPr>
+          <w:rStyle w:val="VerbatimChar"/>
+        </w:rPr>
+        <w:t xml:space="preserve">## # ... with 65,525 more rows, and 1 more variable: confidence &lt;dbl&gt;</w:t>
+      </w:r>
+    </w:p>
+    <w:p>
+      <w:pPr>
+        <w:pStyle w:val="Heading2"/>
+      </w:pPr>
+      <w:bookmarkStart w:id="23" w:name="assumption-checking"/>
+      <w:r>
+        <w:t xml:space="preserve">Assumption Checking</w:t>
+      </w:r>
+      <w:bookmarkEnd w:id="23"/>
+    </w:p>
+    <w:p>
+      <w:pPr>
+        <w:pStyle w:val="FirstParagraph"/>
+      </w:pPr>
+      <w:r>
+        <w:t xml:space="preserve">Other major assumptions (e.g., normality, linearity) were assumed met since we have worked with this dataset several times before.</w:t>
+      </w:r>
+    </w:p>
+    <w:p>
+      <w:pPr>
+        <w:pStyle w:val="Heading2"/>
+      </w:pPr>
+      <w:bookmarkStart w:id="24" w:name="model-comparison"/>
+      <w:r>
+        <w:t xml:space="preserve">Model Comparison</w:t>
+      </w:r>
+      <w:bookmarkEnd w:id="24"/>
+    </w:p>
+    <w:p>
+      <w:pPr>
+        <w:pStyle w:val="FirstParagraph"/>
+      </w:pPr>
+      <w:r>
+        <w:t xml:space="preserve">First, we must construct the models to compare. The models must have the same number of participants.</w:t>
+      </w:r>
+    </w:p>
+    <w:p>
+      <w:pPr>
+        <w:pStyle w:val="SourceCode"/>
+      </w:pPr>
+      <w:r>
+        <w:rPr>
+          <w:rStyle w:val="CommentTok"/>
+        </w:rPr>
+        <w:t xml:space="preserve"># Select variables of interest</w:t>
+      </w:r>
+      <w:r>
+        <w:br/>
+      </w:r>
+      <w:r>
+        <w:rPr>
+          <w:rStyle w:val="NormalTok"/>
+        </w:rPr>
+        <w:t xml:space="preserve">pisa_compare &lt;-</w:t>
       </w:r>
       <w:r>
         <w:rPr>
           <w:rStyle w:val="StringTok"/>
         </w:rPr>
-        <w:t xml:space="preserve">`</w:t>
+        <w:t xml:space="preserve"> </w:t>
+      </w:r>
+      <w:r>
+        <w:rPr>
+          <w:rStyle w:val="NormalTok"/>
+        </w:rPr>
+        <w:t xml:space="preserve">pisa_</w:t>
+      </w:r>
+      <w:r>
+        <w:rPr>
+          <w:rStyle w:val="DecValTok"/>
+        </w:rPr>
+        <w:t xml:space="preserve">2</w:t>
+      </w:r>
+      <w:r>
+        <w:rPr>
+          <w:rStyle w:val="NormalTok"/>
+        </w:rPr>
+        <w:t xml:space="preserve"> </w:t>
+      </w:r>
+      <w:r>
+        <w:rPr>
+          <w:rStyle w:val="OperatorTok"/>
+        </w:rPr>
+        <w:t xml:space="preserve">%&gt;%</w:t>
+      </w:r>
+      <w:r>
+        <w:br/>
+      </w:r>
+      <w:r>
+        <w:rPr>
+          <w:rStyle w:val="StringTok"/>
+        </w:rPr>
+        <w:t xml:space="preserve">  </w:t>
+      </w:r>
+      <w:r>
+        <w:rPr>
+          <w:rStyle w:val="KeywordTok"/>
+        </w:rPr>
+        <w:t xml:space="preserve">select</w:t>
+      </w:r>
+      <w:r>
+        <w:rPr>
+          <w:rStyle w:val="NormalTok"/>
+        </w:rPr>
+        <w:t xml:space="preserve">(math_score, ses, gender, language, enjoy_math, confidence, applied_math)</w:t>
+      </w:r>
+      <w:r>
+        <w:br/>
+      </w:r>
+      <w:r>
+        <w:br/>
+      </w:r>
+      <w:r>
+        <w:rPr>
+          <w:rStyle w:val="CommentTok"/>
+        </w:rPr>
+        <w:t xml:space="preserve"># Remove missing values</w:t>
+      </w:r>
+      <w:r>
+        <w:br/>
+      </w:r>
+      <w:r>
+        <w:rPr>
+          <w:rStyle w:val="NormalTok"/>
+        </w:rPr>
+        <w:t xml:space="preserve">pisa_compare_</w:t>
+      </w:r>
+      <w:r>
+        <w:rPr>
+          <w:rStyle w:val="DecValTok"/>
+        </w:rPr>
+        <w:t xml:space="preserve">1</w:t>
+      </w:r>
+      <w:r>
+        <w:rPr>
+          <w:rStyle w:val="NormalTok"/>
+        </w:rPr>
+        <w:t xml:space="preserve"> &lt;-</w:t>
+      </w:r>
+      <w:r>
+        <w:rPr>
+          <w:rStyle w:val="StringTok"/>
+        </w:rPr>
+        <w:t xml:space="preserve"> </w:t>
+      </w:r>
+      <w:r>
+        <w:rPr>
+          <w:rStyle w:val="KeywordTok"/>
+        </w:rPr>
+        <w:t xml:space="preserve">na.omit</w:t>
+      </w:r>
+      <w:r>
+        <w:rPr>
+          <w:rStyle w:val="NormalTok"/>
+        </w:rPr>
+        <w:t xml:space="preserve">(pisa_compare)</w:t>
+      </w:r>
+      <w:r>
+        <w:br/>
+      </w:r>
+      <w:r>
+        <w:br/>
+      </w:r>
+      <w:r>
+        <w:rPr>
+          <w:rStyle w:val="CommentTok"/>
+        </w:rPr>
+        <w:t xml:space="preserve"># Model 1</w:t>
+      </w:r>
+      <w:r>
+        <w:br/>
+      </w:r>
+      <w:r>
+        <w:rPr>
+          <w:rStyle w:val="NormalTok"/>
+        </w:rPr>
+        <w:t xml:space="preserve">model_</w:t>
+      </w:r>
+      <w:r>
+        <w:rPr>
+          <w:rStyle w:val="DecValTok"/>
+        </w:rPr>
+        <w:t xml:space="preserve">1</w:t>
+      </w:r>
+      <w:r>
+        <w:rPr>
+          <w:rStyle w:val="NormalTok"/>
+        </w:rPr>
+        <w:t xml:space="preserve"> &lt;-</w:t>
+      </w:r>
+      <w:r>
+        <w:rPr>
+          <w:rStyle w:val="StringTok"/>
+        </w:rPr>
+        <w:t xml:space="preserve"> </w:t>
+      </w:r>
+      <w:r>
+        <w:rPr>
+          <w:rStyle w:val="KeywordTok"/>
+        </w:rPr>
+        <w:t xml:space="preserve">lm</w:t>
+      </w:r>
+      <w:r>
+        <w:rPr>
+          <w:rStyle w:val="NormalTok"/>
+        </w:rPr>
+        <w:t xml:space="preserve">(math_score </w:t>
+      </w:r>
+      <w:r>
+        <w:rPr>
+          <w:rStyle w:val="OperatorTok"/>
+        </w:rPr>
+        <w:t xml:space="preserve">~</w:t>
+      </w:r>
+      <w:r>
+        <w:rPr>
+          <w:rStyle w:val="StringTok"/>
+        </w:rPr>
+        <w:t xml:space="preserve"> </w:t>
+      </w:r>
+      <w:r>
+        <w:rPr>
+          <w:rStyle w:val="NormalTok"/>
+        </w:rPr>
+        <w:t xml:space="preserve">ses </w:t>
+      </w:r>
+      <w:r>
+        <w:rPr>
+          <w:rStyle w:val="OperatorTok"/>
+        </w:rPr>
+        <w:t xml:space="preserve">+</w:t>
+      </w:r>
+      <w:r>
+        <w:rPr>
+          <w:rStyle w:val="StringTok"/>
+        </w:rPr>
+        <w:t xml:space="preserve"> </w:t>
+      </w:r>
+      <w:r>
+        <w:rPr>
+          <w:rStyle w:val="NormalTok"/>
+        </w:rPr>
+        <w:t xml:space="preserve">gender </w:t>
+      </w:r>
+      <w:r>
+        <w:rPr>
+          <w:rStyle w:val="OperatorTok"/>
+        </w:rPr>
+        <w:t xml:space="preserve">+</w:t>
+      </w:r>
+      <w:r>
+        <w:rPr>
+          <w:rStyle w:val="StringTok"/>
+        </w:rPr>
+        <w:t xml:space="preserve"> </w:t>
+      </w:r>
+      <w:r>
+        <w:rPr>
+          <w:rStyle w:val="NormalTok"/>
+        </w:rPr>
+        <w:t xml:space="preserve">language </w:t>
+      </w:r>
+      <w:r>
+        <w:rPr>
+          <w:rStyle w:val="OperatorTok"/>
+        </w:rPr>
+        <w:t xml:space="preserve">+</w:t>
+      </w:r>
+      <w:r>
+        <w:rPr>
+          <w:rStyle w:val="StringTok"/>
+        </w:rPr>
+        <w:t xml:space="preserve"> </w:t>
+      </w:r>
+      <w:r>
+        <w:rPr>
+          <w:rStyle w:val="NormalTok"/>
+        </w:rPr>
+        <w:t xml:space="preserve">enjoy_math </w:t>
+      </w:r>
+      <w:r>
+        <w:rPr>
+          <w:rStyle w:val="OperatorTok"/>
+        </w:rPr>
+        <w:t xml:space="preserve">+</w:t>
+      </w:r>
+      <w:r>
+        <w:rPr>
+          <w:rStyle w:val="StringTok"/>
+        </w:rPr>
+        <w:t xml:space="preserve"> </w:t>
+      </w:r>
+      <w:r>
+        <w:rPr>
+          <w:rStyle w:val="NormalTok"/>
+        </w:rPr>
+        <w:t xml:space="preserve">confidence </w:t>
+      </w:r>
+      <w:r>
+        <w:rPr>
+          <w:rStyle w:val="OperatorTok"/>
+        </w:rPr>
+        <w:t xml:space="preserve">+</w:t>
+      </w:r>
+      <w:r>
+        <w:rPr>
+          <w:rStyle w:val="StringTok"/>
+        </w:rPr>
+        <w:t xml:space="preserve"> </w:t>
+      </w:r>
+      <w:r>
+        <w:rPr>
+          <w:rStyle w:val="NormalTok"/>
+        </w:rPr>
+        <w:t xml:space="preserve">applied_math, </w:t>
+      </w:r>
+      <w:r>
+        <w:br/>
+      </w:r>
+      <w:r>
+        <w:rPr>
+          <w:rStyle w:val="NormalTok"/>
+        </w:rPr>
+        <w:t xml:space="preserve">              </w:t>
       </w:r>
       <w:r>
         <w:rPr>
           <w:rStyle w:val="DataTypeTok"/>
         </w:rPr>
+        <w:t xml:space="preserve">data =</w:t>
+      </w:r>
+      <w:r>
+        <w:rPr>
+          <w:rStyle w:val="NormalTok"/>
+        </w:rPr>
+        <w:t xml:space="preserve"> pisa_compare_</w:t>
+      </w:r>
+      <w:r>
+        <w:rPr>
+          <w:rStyle w:val="DecValTok"/>
+        </w:rPr>
+        <w:t xml:space="preserve">1</w:t>
+      </w:r>
+      <w:r>
+        <w:rPr>
+          <w:rStyle w:val="NormalTok"/>
+        </w:rPr>
+        <w:t xml:space="preserve">)</w:t>
+      </w:r>
+      <w:r>
+        <w:br/>
+      </w:r>
+      <w:r>
+        <w:br/>
+      </w:r>
+      <w:r>
+        <w:rPr>
+          <w:rStyle w:val="CommentTok"/>
+        </w:rPr>
+        <w:t xml:space="preserve"># Summarize Model 1</w:t>
+      </w:r>
+      <w:r>
+        <w:br/>
+      </w:r>
+      <w:r>
+        <w:rPr>
+          <w:rStyle w:val="KeywordTok"/>
+        </w:rPr>
+        <w:t xml:space="preserve">summary</w:t>
+      </w:r>
+      <w:r>
+        <w:rPr>
+          <w:rStyle w:val="NormalTok"/>
+        </w:rPr>
+        <w:t xml:space="preserve">(model_</w:t>
+      </w:r>
+      <w:r>
+        <w:rPr>
+          <w:rStyle w:val="DecValTok"/>
+        </w:rPr>
+        <w:t xml:space="preserve">1</w:t>
+      </w:r>
+      <w:r>
+        <w:rPr>
+          <w:rStyle w:val="NormalTok"/>
+        </w:rPr>
+        <w:t xml:space="preserve">)</w:t>
+      </w:r>
+    </w:p>
+    <w:p>
+      <w:pPr>
+        <w:pStyle w:val="SourceCode"/>
+      </w:pPr>
+      <w:r>
+        <w:rPr>
+          <w:rStyle w:val="VerbatimChar"/>
+        </w:rPr>
+        <w:t xml:space="preserve">## </w:t>
+      </w:r>
+      <w:r>
+        <w:br/>
+      </w:r>
+      <w:r>
+        <w:rPr>
+          <w:rStyle w:val="VerbatimChar"/>
+        </w:rPr>
+        <w:t xml:space="preserve">## Call:</w:t>
+      </w:r>
+      <w:r>
+        <w:br/>
+      </w:r>
+      <w:r>
+        <w:rPr>
+          <w:rStyle w:val="VerbatimChar"/>
+        </w:rPr>
+        <w:t xml:space="preserve">## lm(formula = math_score ~ ses + gender + language + enjoy_math + </w:t>
+      </w:r>
+      <w:r>
+        <w:br/>
+      </w:r>
+      <w:r>
+        <w:rPr>
+          <w:rStyle w:val="VerbatimChar"/>
+        </w:rPr>
+        <w:t xml:space="preserve">##     confidence + applied_math, data = pisa_compare_1)</w:t>
+      </w:r>
+      <w:r>
+        <w:br/>
+      </w:r>
+      <w:r>
+        <w:rPr>
+          <w:rStyle w:val="VerbatimChar"/>
+        </w:rPr>
+        <w:t xml:space="preserve">## </w:t>
+      </w:r>
+      <w:r>
+        <w:br/>
+      </w:r>
+      <w:r>
+        <w:rPr>
+          <w:rStyle w:val="VerbatimChar"/>
+        </w:rPr>
+        <w:t xml:space="preserve">## Residuals:</w:t>
+      </w:r>
+      <w:r>
+        <w:br/>
+      </w:r>
+      <w:r>
+        <w:rPr>
+          <w:rStyle w:val="VerbatimChar"/>
+        </w:rPr>
+        <w:t xml:space="preserve">##    Min     1Q Median     3Q    Max </w:t>
+      </w:r>
+      <w:r>
+        <w:br/>
+      </w:r>
+      <w:r>
+        <w:rPr>
+          <w:rStyle w:val="VerbatimChar"/>
+        </w:rPr>
+        <w:t xml:space="preserve">## -336.6  -52.2    0.9   52.0  301.8 </w:t>
+      </w:r>
+      <w:r>
+        <w:br/>
+      </w:r>
+      <w:r>
+        <w:rPr>
+          <w:rStyle w:val="VerbatimChar"/>
+        </w:rPr>
+        <w:t xml:space="preserve">## </w:t>
+      </w:r>
+      <w:r>
+        <w:br/>
+      </w:r>
+      <w:r>
+        <w:rPr>
+          <w:rStyle w:val="VerbatimChar"/>
+        </w:rPr>
+        <w:t xml:space="preserve">## Coefficients:</w:t>
+      </w:r>
+      <w:r>
+        <w:br/>
+      </w:r>
+      <w:r>
+        <w:rPr>
+          <w:rStyle w:val="VerbatimChar"/>
+        </w:rPr>
+        <w:t xml:space="preserve">##              Estimate Std. Error t value Pr(&gt;|t|)    </w:t>
+      </w:r>
+      <w:r>
+        <w:br/>
+      </w:r>
+      <w:r>
+        <w:rPr>
+          <w:rStyle w:val="VerbatimChar"/>
+        </w:rPr>
+        <w:t xml:space="preserve">## (Intercept)  522.8504     2.2424 233.169  &lt; 2e-16 ***</w:t>
+      </w:r>
+      <w:r>
+        <w:br/>
+      </w:r>
+      <w:r>
+        <w:rPr>
+          <w:rStyle w:val="VerbatimChar"/>
+        </w:rPr>
+        <w:t xml:space="preserve">## ses           31.6648     0.4577  69.178  &lt; 2e-16 ***</w:t>
+      </w:r>
+      <w:r>
+        <w:br/>
+      </w:r>
+      <w:r>
+        <w:rPr>
+          <w:rStyle w:val="VerbatimChar"/>
+        </w:rPr>
+        <w:t xml:space="preserve">## gender        -8.0879     1.0907  -7.415 1.26e-13 ***</w:t>
+      </w:r>
+      <w:r>
+        <w:br/>
+      </w:r>
+      <w:r>
+        <w:rPr>
+          <w:rStyle w:val="VerbatimChar"/>
+        </w:rPr>
+        <w:t xml:space="preserve">## language       6.6796     1.8646   3.582 0.000341 ***</w:t>
+      </w:r>
+      <w:r>
+        <w:br/>
+      </w:r>
+      <w:r>
+        <w:rPr>
+          <w:rStyle w:val="VerbatimChar"/>
+        </w:rPr>
+        <w:t xml:space="preserve">## enjoy_math    -0.4734     0.6478  -0.731 0.464876    </w:t>
+      </w:r>
+      <w:r>
+        <w:br/>
+      </w:r>
+      <w:r>
+        <w:rPr>
+          <w:rStyle w:val="VerbatimChar"/>
+        </w:rPr>
+        <w:t xml:space="preserve">## confidence   -32.4355     0.7125 -45.525  &lt; 2e-16 ***</w:t>
+      </w:r>
+      <w:r>
+        <w:br/>
+      </w:r>
+      <w:r>
+        <w:rPr>
+          <w:rStyle w:val="VerbatimChar"/>
+        </w:rPr>
+        <w:t xml:space="preserve">## applied_math   3.9555     0.7124   5.552 2.85e-08 ***</w:t>
+      </w:r>
+      <w:r>
+        <w:br/>
+      </w:r>
+      <w:r>
+        <w:rPr>
+          <w:rStyle w:val="VerbatimChar"/>
+        </w:rPr>
+        <w:t xml:space="preserve">## ---</w:t>
+      </w:r>
+      <w:r>
+        <w:br/>
+      </w:r>
+      <w:r>
+        <w:rPr>
+          <w:rStyle w:val="VerbatimChar"/>
+        </w:rPr>
+        <w:t xml:space="preserve">## Signif. codes:  0 '***' 0.001 '**' 0.01 '*' 0.05 '.' 0.1 ' ' 1</w:t>
+      </w:r>
+      <w:r>
+        <w:br/>
+      </w:r>
+      <w:r>
+        <w:rPr>
+          <w:rStyle w:val="VerbatimChar"/>
+        </w:rPr>
+        <w:t xml:space="preserve">## </w:t>
+      </w:r>
+      <w:r>
+        <w:br/>
+      </w:r>
+      <w:r>
+        <w:rPr>
+          <w:rStyle w:val="VerbatimChar"/>
+        </w:rPr>
+        <w:t xml:space="preserve">## Residual standard error: 76.98 on 20050 degrees of freedom</w:t>
+      </w:r>
+      <w:r>
+        <w:br/>
+      </w:r>
+      <w:r>
+        <w:rPr>
+          <w:rStyle w:val="VerbatimChar"/>
+        </w:rPr>
+        <w:t xml:space="preserve">## Multiple R-squared:  0.3213, Adjusted R-squared:  0.3211 </w:t>
+      </w:r>
+      <w:r>
+        <w:br/>
+      </w:r>
+      <w:r>
+        <w:rPr>
+          <w:rStyle w:val="VerbatimChar"/>
+        </w:rPr>
+        <w:t xml:space="preserve">## F-statistic:  1582 on 6 and 20050 DF,  p-value: &lt; 2.2e-16</w:t>
+      </w:r>
+    </w:p>
+    <w:p>
+      <w:pPr>
+        <w:pStyle w:val="SourceCode"/>
+      </w:pPr>
+      <w:r>
+        <w:rPr>
+          <w:rStyle w:val="CommentTok"/>
+        </w:rPr>
+        <w:t xml:space="preserve"># Model 2</w:t>
+      </w:r>
+      <w:r>
+        <w:br/>
+      </w:r>
+      <w:r>
+        <w:rPr>
+          <w:rStyle w:val="NormalTok"/>
+        </w:rPr>
+        <w:t xml:space="preserve">model_</w:t>
+      </w:r>
+      <w:r>
+        <w:rPr>
+          <w:rStyle w:val="DecValTok"/>
+        </w:rPr>
         <w:t xml:space="preserve">2</w:t>
       </w:r>
       <w:r>
         <w:rPr>
+          <w:rStyle w:val="NormalTok"/>
+        </w:rPr>
+        <w:t xml:space="preserve"> &lt;-</w:t>
+      </w:r>
+      <w:r>
+        <w:rPr>
           <w:rStyle w:val="StringTok"/>
         </w:rPr>
-        <w:t xml:space="preserve">`</w:t>
-      </w:r>
-      <w:r>
-        <w:rPr>
-          <w:rStyle w:val="NormalTok"/>
-        </w:rPr>
-        <w:t xml:space="preserve"> =</w:t>
+        <w:t xml:space="preserve"> </w:t>
+      </w:r>
+      <w:r>
+        <w:rPr>
+          <w:rStyle w:val="KeywordTok"/>
+        </w:rPr>
+        <w:t xml:space="preserve">lm</w:t>
+      </w:r>
+      <w:r>
+        <w:rPr>
+          <w:rStyle w:val="NormalTok"/>
+        </w:rPr>
+        <w:t xml:space="preserve">(math_score </w:t>
+      </w:r>
+      <w:r>
+        <w:rPr>
+          <w:rStyle w:val="OperatorTok"/>
+        </w:rPr>
+        <w:t xml:space="preserve">~</w:t>
       </w:r>
       <w:r>
         <w:rPr>
@@ -1444,6 +2358,153 @@
       </w:r>
       <w:r>
         <w:rPr>
+          <w:rStyle w:val="NormalTok"/>
+        </w:rPr>
+        <w:t xml:space="preserve">ses </w:t>
+      </w:r>
+      <w:r>
+        <w:rPr>
+          <w:rStyle w:val="OperatorTok"/>
+        </w:rPr>
+        <w:t xml:space="preserve">+</w:t>
+      </w:r>
+      <w:r>
+        <w:rPr>
+          <w:rStyle w:val="StringTok"/>
+        </w:rPr>
+        <w:t xml:space="preserve"> </w:t>
+      </w:r>
+      <w:r>
+        <w:rPr>
+          <w:rStyle w:val="NormalTok"/>
+        </w:rPr>
+        <w:t xml:space="preserve">gender </w:t>
+      </w:r>
+      <w:r>
+        <w:rPr>
+          <w:rStyle w:val="OperatorTok"/>
+        </w:rPr>
+        <w:t xml:space="preserve">+</w:t>
+      </w:r>
+      <w:r>
+        <w:rPr>
+          <w:rStyle w:val="StringTok"/>
+        </w:rPr>
+        <w:t xml:space="preserve"> </w:t>
+      </w:r>
+      <w:r>
+        <w:rPr>
+          <w:rStyle w:val="NormalTok"/>
+        </w:rPr>
+        <w:t xml:space="preserve">language </w:t>
+      </w:r>
+      <w:r>
+        <w:rPr>
+          <w:rStyle w:val="OperatorTok"/>
+        </w:rPr>
+        <w:t xml:space="preserve">+</w:t>
+      </w:r>
+      <w:r>
+        <w:rPr>
+          <w:rStyle w:val="StringTok"/>
+        </w:rPr>
+        <w:t xml:space="preserve"> </w:t>
+      </w:r>
+      <w:r>
+        <w:rPr>
+          <w:rStyle w:val="NormalTok"/>
+        </w:rPr>
+        <w:t xml:space="preserve">enjoy_math </w:t>
+      </w:r>
+      <w:r>
+        <w:rPr>
+          <w:rStyle w:val="OperatorTok"/>
+        </w:rPr>
+        <w:t xml:space="preserve">+</w:t>
+      </w:r>
+      <w:r>
+        <w:rPr>
+          <w:rStyle w:val="StringTok"/>
+        </w:rPr>
+        <w:t xml:space="preserve"> </w:t>
+      </w:r>
+      <w:r>
+        <w:rPr>
+          <w:rStyle w:val="NormalTok"/>
+        </w:rPr>
+        <w:t xml:space="preserve">confidence </w:t>
+      </w:r>
+      <w:r>
+        <w:rPr>
+          <w:rStyle w:val="OperatorTok"/>
+        </w:rPr>
+        <w:t xml:space="preserve">+</w:t>
+      </w:r>
+      <w:r>
+        <w:rPr>
+          <w:rStyle w:val="StringTok"/>
+        </w:rPr>
+        <w:t xml:space="preserve"> </w:t>
+      </w:r>
+      <w:r>
+        <w:rPr>
+          <w:rStyle w:val="NormalTok"/>
+        </w:rPr>
+        <w:t xml:space="preserve">applied_math </w:t>
+      </w:r>
+      <w:r>
+        <w:rPr>
+          <w:rStyle w:val="OperatorTok"/>
+        </w:rPr>
+        <w:t xml:space="preserve">+</w:t>
+      </w:r>
+      <w:r>
+        <w:rPr>
+          <w:rStyle w:val="StringTok"/>
+        </w:rPr>
+        <w:t xml:space="preserve"> </w:t>
+      </w:r>
+      <w:r>
+        <w:rPr>
+          <w:rStyle w:val="NormalTok"/>
+        </w:rPr>
+        <w:t xml:space="preserve">confidence</w:t>
+      </w:r>
+      <w:r>
+        <w:rPr>
+          <w:rStyle w:val="OperatorTok"/>
+        </w:rPr>
+        <w:t xml:space="preserve">*</w:t>
+      </w:r>
+      <w:r>
+        <w:rPr>
+          <w:rStyle w:val="NormalTok"/>
+        </w:rPr>
+        <w:t xml:space="preserve">gender, </w:t>
+      </w:r>
+      <w:r>
+        <w:br/>
+      </w:r>
+      <w:r>
+        <w:rPr>
+          <w:rStyle w:val="NormalTok"/>
+        </w:rPr>
+        <w:t xml:space="preserve">              </w:t>
+      </w:r>
+      <w:r>
+        <w:rPr>
+          <w:rStyle w:val="DataTypeTok"/>
+        </w:rPr>
+        <w:t xml:space="preserve">data =</w:t>
+      </w:r>
+      <w:r>
+        <w:rPr>
+          <w:rStyle w:val="NormalTok"/>
+        </w:rPr>
+        <w:t xml:space="preserve"> pisa_compare_</w:t>
+      </w:r>
+      <w:r>
+        <w:rPr>
           <w:rStyle w:val="DecValTok"/>
         </w:rPr>
         <w:t xml:space="preserve">1</w:t>
@@ -1452,464 +2513,47 @@
         <w:rPr>
           <w:rStyle w:val="NormalTok"/>
         </w:rPr>
-        <w:t xml:space="preserve">),</w:t>
-      </w:r>
-      <w:r>
-        <w:br/>
-      </w:r>
-      <w:r>
-        <w:rPr>
-          <w:rStyle w:val="NormalTok"/>
-        </w:rPr>
-        <w:t xml:space="preserve">    </w:t>
+        <w:t xml:space="preserve">)</w:t>
+      </w:r>
+      <w:r>
+        <w:br/>
+      </w:r>
+      <w:r>
+        <w:br/>
       </w:r>
       <w:r>
         <w:rPr>
           <w:rStyle w:val="CommentTok"/>
         </w:rPr>
-        <w:t xml:space="preserve"># Recode enjoy math so increasing numbers mean increased enjoyment</w:t>
-      </w:r>
-      <w:r>
-        <w:br/>
-      </w:r>
-      <w:r>
-        <w:rPr>
-          <w:rStyle w:val="NormalTok"/>
-        </w:rPr>
-        <w:t xml:space="preserve">    </w:t>
-      </w:r>
-      <w:r>
-        <w:rPr>
-          <w:rStyle w:val="DataTypeTok"/>
-        </w:rPr>
-        <w:t xml:space="preserve">enjoy_math =</w:t>
-      </w:r>
-      <w:r>
-        <w:rPr>
-          <w:rStyle w:val="NormalTok"/>
-        </w:rPr>
-        <w:t xml:space="preserve"> </w:t>
+        <w:t xml:space="preserve"># Summarize Model 2</w:t>
+      </w:r>
+      <w:r>
+        <w:br/>
       </w:r>
       <w:r>
         <w:rPr>
           <w:rStyle w:val="KeywordTok"/>
         </w:rPr>
-        <w:t xml:space="preserve">recode</w:t>
-      </w:r>
-      <w:r>
-        <w:rPr>
-          <w:rStyle w:val="NormalTok"/>
-        </w:rPr>
-        <w:t xml:space="preserve">(enjoy_math, </w:t>
-      </w:r>
-      <w:r>
-        <w:rPr>
-          <w:rStyle w:val="StringTok"/>
-        </w:rPr>
-        <w:t xml:space="preserve">`</w:t>
-      </w:r>
-      <w:r>
-        <w:rPr>
-          <w:rStyle w:val="DataTypeTok"/>
-        </w:rPr>
-        <w:t xml:space="preserve">1</w:t>
-      </w:r>
-      <w:r>
-        <w:rPr>
-          <w:rStyle w:val="StringTok"/>
-        </w:rPr>
-        <w:t xml:space="preserve">`</w:t>
-      </w:r>
-      <w:r>
-        <w:rPr>
-          <w:rStyle w:val="NormalTok"/>
-        </w:rPr>
-        <w:t xml:space="preserve"> =</w:t>
-      </w:r>
-      <w:r>
-        <w:rPr>
-          <w:rStyle w:val="StringTok"/>
-        </w:rPr>
-        <w:t xml:space="preserve"> </w:t>
+        <w:t xml:space="preserve">summary</w:t>
+      </w:r>
+      <w:r>
+        <w:rPr>
+          <w:rStyle w:val="NormalTok"/>
+        </w:rPr>
+        <w:t xml:space="preserve">(model_</w:t>
       </w:r>
       <w:r>
         <w:rPr>
           <w:rStyle w:val="DecValTok"/>
         </w:rPr>
-        <w:t xml:space="preserve">4</w:t>
-      </w:r>
-      <w:r>
-        <w:rPr>
-          <w:rStyle w:val="NormalTok"/>
-        </w:rPr>
-        <w:t xml:space="preserve">, </w:t>
-      </w:r>
-      <w:r>
-        <w:rPr>
-          <w:rStyle w:val="StringTok"/>
-        </w:rPr>
-        <w:t xml:space="preserve">`</w:t>
-      </w:r>
-      <w:r>
-        <w:rPr>
-          <w:rStyle w:val="DataTypeTok"/>
-        </w:rPr>
         <w:t xml:space="preserve">2</w:t>
       </w:r>
       <w:r>
         <w:rPr>
-          <w:rStyle w:val="StringTok"/>
-        </w:rPr>
-        <w:t xml:space="preserve">`</w:t>
-      </w:r>
-      <w:r>
-        <w:rPr>
-          <w:rStyle w:val="NormalTok"/>
-        </w:rPr>
-        <w:t xml:space="preserve"> =</w:t>
-      </w:r>
-      <w:r>
-        <w:rPr>
-          <w:rStyle w:val="StringTok"/>
-        </w:rPr>
-        <w:t xml:space="preserve"> </w:t>
-      </w:r>
-      <w:r>
-        <w:rPr>
-          <w:rStyle w:val="DecValTok"/>
-        </w:rPr>
-        <w:t xml:space="preserve">3</w:t>
-      </w:r>
-      <w:r>
-        <w:rPr>
-          <w:rStyle w:val="NormalTok"/>
-        </w:rPr>
-        <w:t xml:space="preserve">, </w:t>
-      </w:r>
-      <w:r>
-        <w:rPr>
-          <w:rStyle w:val="StringTok"/>
-        </w:rPr>
-        <w:t xml:space="preserve">`</w:t>
-      </w:r>
-      <w:r>
-        <w:rPr>
-          <w:rStyle w:val="DataTypeTok"/>
-        </w:rPr>
-        <w:t xml:space="preserve">3</w:t>
-      </w:r>
-      <w:r>
-        <w:rPr>
-          <w:rStyle w:val="StringTok"/>
-        </w:rPr>
-        <w:t xml:space="preserve">`</w:t>
-      </w:r>
-      <w:r>
-        <w:rPr>
-          <w:rStyle w:val="NormalTok"/>
-        </w:rPr>
-        <w:t xml:space="preserve"> =</w:t>
-      </w:r>
-      <w:r>
-        <w:rPr>
-          <w:rStyle w:val="StringTok"/>
-        </w:rPr>
-        <w:t xml:space="preserve"> </w:t>
-      </w:r>
-      <w:r>
-        <w:rPr>
-          <w:rStyle w:val="DecValTok"/>
-        </w:rPr>
-        <w:t xml:space="preserve">2</w:t>
-      </w:r>
-      <w:r>
-        <w:rPr>
-          <w:rStyle w:val="NormalTok"/>
-        </w:rPr>
-        <w:t xml:space="preserve">, </w:t>
-      </w:r>
-      <w:r>
-        <w:rPr>
-          <w:rStyle w:val="StringTok"/>
-        </w:rPr>
-        <w:t xml:space="preserve">`</w:t>
-      </w:r>
-      <w:r>
-        <w:rPr>
-          <w:rStyle w:val="DataTypeTok"/>
-        </w:rPr>
-        <w:t xml:space="preserve">4</w:t>
-      </w:r>
-      <w:r>
-        <w:rPr>
-          <w:rStyle w:val="StringTok"/>
-        </w:rPr>
-        <w:t xml:space="preserve">`</w:t>
-      </w:r>
-      <w:r>
-        <w:rPr>
-          <w:rStyle w:val="NormalTok"/>
-        </w:rPr>
-        <w:t xml:space="preserve"> =</w:t>
-      </w:r>
-      <w:r>
-        <w:rPr>
-          <w:rStyle w:val="StringTok"/>
-        </w:rPr>
-        <w:t xml:space="preserve"> </w:t>
-      </w:r>
-      <w:r>
-        <w:rPr>
-          <w:rStyle w:val="DecValTok"/>
-        </w:rPr>
-        <w:t xml:space="preserve">1</w:t>
-      </w:r>
-      <w:r>
-        <w:rPr>
-          <w:rStyle w:val="NormalTok"/>
-        </w:rPr>
-        <w:t xml:space="preserve">),</w:t>
-      </w:r>
-      <w:r>
-        <w:br/>
-      </w:r>
-      <w:r>
-        <w:rPr>
-          <w:rStyle w:val="NormalTok"/>
-        </w:rPr>
-        <w:t xml:space="preserve">    </w:t>
-      </w:r>
-      <w:r>
-        <w:rPr>
-          <w:rStyle w:val="CommentTok"/>
-        </w:rPr>
-        <w:t xml:space="preserve"># Recode confidence so increasing numbers mean increased confidence</w:t>
-      </w:r>
-      <w:r>
-        <w:br/>
-      </w:r>
-      <w:r>
-        <w:rPr>
-          <w:rStyle w:val="NormalTok"/>
-        </w:rPr>
-        <w:t xml:space="preserve">    </w:t>
-      </w:r>
-      <w:r>
-        <w:rPr>
-          <w:rStyle w:val="DataTypeTok"/>
-        </w:rPr>
-        <w:t xml:space="preserve">confidence =</w:t>
-      </w:r>
-      <w:r>
-        <w:rPr>
-          <w:rStyle w:val="NormalTok"/>
-        </w:rPr>
-        <w:t xml:space="preserve"> </w:t>
-      </w:r>
-      <w:r>
-        <w:rPr>
-          <w:rStyle w:val="KeywordTok"/>
-        </w:rPr>
-        <w:t xml:space="preserve">recode</w:t>
-      </w:r>
-      <w:r>
-        <w:rPr>
-          <w:rStyle w:val="NormalTok"/>
-        </w:rPr>
-        <w:t xml:space="preserve">(confidence, </w:t>
-      </w:r>
-      <w:r>
-        <w:rPr>
-          <w:rStyle w:val="StringTok"/>
-        </w:rPr>
-        <w:t xml:space="preserve">`</w:t>
-      </w:r>
-      <w:r>
-        <w:rPr>
-          <w:rStyle w:val="DataTypeTok"/>
-        </w:rPr>
-        <w:t xml:space="preserve">1</w:t>
-      </w:r>
-      <w:r>
-        <w:rPr>
-          <w:rStyle w:val="StringTok"/>
-        </w:rPr>
-        <w:t xml:space="preserve">`</w:t>
-      </w:r>
-      <w:r>
-        <w:rPr>
-          <w:rStyle w:val="NormalTok"/>
-        </w:rPr>
-        <w:t xml:space="preserve"> =</w:t>
-      </w:r>
-      <w:r>
-        <w:rPr>
-          <w:rStyle w:val="StringTok"/>
-        </w:rPr>
-        <w:t xml:space="preserve"> </w:t>
-      </w:r>
-      <w:r>
-        <w:rPr>
-          <w:rStyle w:val="DecValTok"/>
-        </w:rPr>
-        <w:t xml:space="preserve">4</w:t>
-      </w:r>
-      <w:r>
-        <w:rPr>
-          <w:rStyle w:val="NormalTok"/>
-        </w:rPr>
-        <w:t xml:space="preserve">, </w:t>
-      </w:r>
-      <w:r>
-        <w:rPr>
-          <w:rStyle w:val="StringTok"/>
-        </w:rPr>
-        <w:t xml:space="preserve">`</w:t>
-      </w:r>
-      <w:r>
-        <w:rPr>
-          <w:rStyle w:val="DataTypeTok"/>
-        </w:rPr>
-        <w:t xml:space="preserve">2</w:t>
-      </w:r>
-      <w:r>
-        <w:rPr>
-          <w:rStyle w:val="StringTok"/>
-        </w:rPr>
-        <w:t xml:space="preserve">`</w:t>
-      </w:r>
-      <w:r>
-        <w:rPr>
-          <w:rStyle w:val="NormalTok"/>
-        </w:rPr>
-        <w:t xml:space="preserve"> =</w:t>
-      </w:r>
-      <w:r>
-        <w:rPr>
-          <w:rStyle w:val="StringTok"/>
-        </w:rPr>
-        <w:t xml:space="preserve"> </w:t>
-      </w:r>
-      <w:r>
-        <w:rPr>
-          <w:rStyle w:val="DecValTok"/>
-        </w:rPr>
-        <w:t xml:space="preserve">3</w:t>
-      </w:r>
-      <w:r>
-        <w:rPr>
-          <w:rStyle w:val="NormalTok"/>
-        </w:rPr>
-        <w:t xml:space="preserve">, </w:t>
-      </w:r>
-      <w:r>
-        <w:rPr>
-          <w:rStyle w:val="StringTok"/>
-        </w:rPr>
-        <w:t xml:space="preserve">`</w:t>
-      </w:r>
-      <w:r>
-        <w:rPr>
-          <w:rStyle w:val="DataTypeTok"/>
-        </w:rPr>
-        <w:t xml:space="preserve">3</w:t>
-      </w:r>
-      <w:r>
-        <w:rPr>
-          <w:rStyle w:val="StringTok"/>
-        </w:rPr>
-        <w:t xml:space="preserve">`</w:t>
-      </w:r>
-      <w:r>
-        <w:rPr>
-          <w:rStyle w:val="NormalTok"/>
-        </w:rPr>
-        <w:t xml:space="preserve"> =</w:t>
-      </w:r>
-      <w:r>
-        <w:rPr>
-          <w:rStyle w:val="StringTok"/>
-        </w:rPr>
-        <w:t xml:space="preserve"> </w:t>
-      </w:r>
-      <w:r>
-        <w:rPr>
-          <w:rStyle w:val="DecValTok"/>
-        </w:rPr>
-        <w:t xml:space="preserve">2</w:t>
-      </w:r>
-      <w:r>
-        <w:rPr>
-          <w:rStyle w:val="NormalTok"/>
-        </w:rPr>
-        <w:t xml:space="preserve">, </w:t>
-      </w:r>
-      <w:r>
-        <w:rPr>
-          <w:rStyle w:val="StringTok"/>
-        </w:rPr>
-        <w:t xml:space="preserve">`</w:t>
-      </w:r>
-      <w:r>
-        <w:rPr>
-          <w:rStyle w:val="DataTypeTok"/>
-        </w:rPr>
-        <w:t xml:space="preserve">4</w:t>
-      </w:r>
-      <w:r>
-        <w:rPr>
-          <w:rStyle w:val="StringTok"/>
-        </w:rPr>
-        <w:t xml:space="preserve">`</w:t>
-      </w:r>
-      <w:r>
-        <w:rPr>
-          <w:rStyle w:val="NormalTok"/>
-        </w:rPr>
-        <w:t xml:space="preserve"> =</w:t>
-      </w:r>
-      <w:r>
-        <w:rPr>
-          <w:rStyle w:val="StringTok"/>
-        </w:rPr>
-        <w:t xml:space="preserve"> </w:t>
-      </w:r>
-      <w:r>
-        <w:rPr>
-          <w:rStyle w:val="DecValTok"/>
-        </w:rPr>
-        <w:t xml:space="preserve">1</w:t>
-      </w:r>
-      <w:r>
-        <w:rPr>
           <w:rStyle w:val="NormalTok"/>
         </w:rPr>
         <w:t xml:space="preserve">)</w:t>
       </w:r>
-      <w:r>
-        <w:br/>
-      </w:r>
-      <w:r>
-        <w:rPr>
-          <w:rStyle w:val="NormalTok"/>
-        </w:rPr>
-        <w:t xml:space="preserve">  )</w:t>
-      </w:r>
-      <w:r>
-        <w:br/>
-      </w:r>
-      <w:r>
-        <w:rPr>
-          <w:rStyle w:val="NormalTok"/>
-        </w:rPr>
-        <w:t xml:space="preserve">pisa_</w:t>
-      </w:r>
-      <w:r>
-        <w:rPr>
-          <w:rStyle w:val="DecValTok"/>
-        </w:rPr>
-        <w:t xml:space="preserve">2</w:t>
-      </w:r>
     </w:p>
     <w:p>
       <w:pPr>
@@ -1919,523 +2563,6 @@
         <w:rPr>
           <w:rStyle w:val="VerbatimChar"/>
         </w:rPr>
-        <w:t xml:space="preserve">## # A tibble: 65,535 x 9</w:t>
-      </w:r>
-      <w:r>
-        <w:br/>
-      </w:r>
-      <w:r>
-        <w:rPr>
-          <w:rStyle w:val="VerbatimChar"/>
-        </w:rPr>
-        <w:t xml:space="preserve">##    country math_score   ses language enjoy_math gender math_career applied_math</w:t>
-      </w:r>
-      <w:r>
-        <w:br/>
-      </w:r>
-      <w:r>
-        <w:rPr>
-          <w:rStyle w:val="VerbatimChar"/>
-        </w:rPr>
-        <w:t xml:space="preserve">##    &lt;chr&gt;        &lt;dbl&gt; &lt;dbl&gt;    &lt;dbl&gt;      &lt;dbl&gt;  &lt;dbl&gt;       &lt;dbl&gt;        &lt;dbl&gt;</w:t>
-      </w:r>
-      <w:r>
-        <w:br/>
-      </w:r>
-      <w:r>
-        <w:rPr>
-          <w:rStyle w:val="VerbatimChar"/>
-        </w:rPr>
-        <w:t xml:space="preserve">##  1 CAN           492.  0.93       NA         NA      0          NA            3</w:t>
-      </w:r>
-      <w:r>
-        <w:br/>
-      </w:r>
-      <w:r>
-        <w:rPr>
-          <w:rStyle w:val="VerbatimChar"/>
-        </w:rPr>
-        <w:t xml:space="preserve">##  2 CAN           394. -0.78        0         NA      0          NA            3</w:t>
-      </w:r>
-      <w:r>
-        <w:br/>
-      </w:r>
-      <w:r>
-        <w:rPr>
-          <w:rStyle w:val="VerbatimChar"/>
-        </w:rPr>
-        <w:t xml:space="preserve">##  3 CAN           390. -1.3         0          1      1           2            2</w:t>
-      </w:r>
-      <w:r>
-        <w:br/>
-      </w:r>
-      <w:r>
-        <w:rPr>
-          <w:rStyle w:val="VerbatimChar"/>
-        </w:rPr>
-        <w:t xml:space="preserve">##  4 CAN           504.  0.56        0          2      0           2            3</w:t>
-      </w:r>
-      <w:r>
-        <w:br/>
-      </w:r>
-      <w:r>
-        <w:rPr>
-          <w:rStyle w:val="VerbatimChar"/>
-        </w:rPr>
-        <w:t xml:space="preserve">##  5 CAN           466. -0.03        0          3      1           1           NA</w:t>
-      </w:r>
-      <w:r>
-        <w:br/>
-      </w:r>
-      <w:r>
-        <w:rPr>
-          <w:rStyle w:val="VerbatimChar"/>
-        </w:rPr>
-        <w:t xml:space="preserve">##  6 CAN           398.  0.74        0          1      0           2            2</w:t>
-      </w:r>
-      <w:r>
-        <w:br/>
-      </w:r>
-      <w:r>
-        <w:rPr>
-          <w:rStyle w:val="VerbatimChar"/>
-        </w:rPr>
-        <w:t xml:space="preserve">##  7 CAN           404. NA          NA         NA      0          NA           NA</w:t>
-      </w:r>
-      <w:r>
-        <w:br/>
-      </w:r>
-      <w:r>
-        <w:rPr>
-          <w:rStyle w:val="VerbatimChar"/>
-        </w:rPr>
-        <w:t xml:space="preserve">##  8 CAN           406. -2.58        0          4      0           2           NA</w:t>
-      </w:r>
-      <w:r>
-        <w:br/>
-      </w:r>
-      <w:r>
-        <w:rPr>
-          <w:rStyle w:val="VerbatimChar"/>
-        </w:rPr>
-        <w:t xml:space="preserve">##  9 CAN           609.  0.88        0          4      1           1           NA</w:t>
-      </w:r>
-      <w:r>
-        <w:br/>
-      </w:r>
-      <w:r>
-        <w:rPr>
-          <w:rStyle w:val="VerbatimChar"/>
-        </w:rPr>
-        <w:t xml:space="preserve">## 10 CAN           452.  0.44        0          1      0           2           NA</w:t>
-      </w:r>
-      <w:r>
-        <w:br/>
-      </w:r>
-      <w:r>
-        <w:rPr>
-          <w:rStyle w:val="VerbatimChar"/>
-        </w:rPr>
-        <w:t xml:space="preserve">## # ... with 65,525 more rows, and 1 more variable: confidence &lt;dbl&gt;</w:t>
-      </w:r>
-    </w:p>
-    <w:p>
-      <w:pPr>
-        <w:pStyle w:val="Heading2"/>
-      </w:pPr>
-      <w:bookmarkStart w:id="23" w:name="assumption-checking"/>
-      <w:r>
-        <w:t xml:space="preserve">Assumption Checking</w:t>
-      </w:r>
-      <w:bookmarkEnd w:id="23"/>
-    </w:p>
-    <w:p>
-      <w:pPr>
-        <w:pStyle w:val="FirstParagraph"/>
-      </w:pPr>
-      <w:r>
-        <w:t xml:space="preserve">Other major assumptions (e.g., normality, linearity) were assumed met since we have worked with this dataset several times before.</w:t>
-      </w:r>
-    </w:p>
-    <w:p>
-      <w:pPr>
-        <w:pStyle w:val="Heading2"/>
-      </w:pPr>
-      <w:bookmarkStart w:id="24" w:name="model-comparison"/>
-      <w:r>
-        <w:t xml:space="preserve">Model Comparison</w:t>
-      </w:r>
-      <w:bookmarkEnd w:id="24"/>
-    </w:p>
-    <w:p>
-      <w:pPr>
-        <w:pStyle w:val="FirstParagraph"/>
-      </w:pPr>
-      <w:r>
-        <w:t xml:space="preserve">First, we must construct the models to compare. The models must have the same number of participants.</w:t>
-      </w:r>
-    </w:p>
-    <w:p>
-      <w:pPr>
-        <w:pStyle w:val="SourceCode"/>
-      </w:pPr>
-      <w:r>
-        <w:rPr>
-          <w:rStyle w:val="CommentTok"/>
-        </w:rPr>
-        <w:t xml:space="preserve"># Select variables of interest</w:t>
-      </w:r>
-      <w:r>
-        <w:br/>
-      </w:r>
-      <w:r>
-        <w:rPr>
-          <w:rStyle w:val="NormalTok"/>
-        </w:rPr>
-        <w:t xml:space="preserve">pisa_compare &lt;-</w:t>
-      </w:r>
-      <w:r>
-        <w:rPr>
-          <w:rStyle w:val="StringTok"/>
-        </w:rPr>
-        <w:t xml:space="preserve"> </w:t>
-      </w:r>
-      <w:r>
-        <w:rPr>
-          <w:rStyle w:val="NormalTok"/>
-        </w:rPr>
-        <w:t xml:space="preserve">pisa_</w:t>
-      </w:r>
-      <w:r>
-        <w:rPr>
-          <w:rStyle w:val="DecValTok"/>
-        </w:rPr>
-        <w:t xml:space="preserve">2</w:t>
-      </w:r>
-      <w:r>
-        <w:rPr>
-          <w:rStyle w:val="NormalTok"/>
-        </w:rPr>
-        <w:t xml:space="preserve"> </w:t>
-      </w:r>
-      <w:r>
-        <w:rPr>
-          <w:rStyle w:val="OperatorTok"/>
-        </w:rPr>
-        <w:t xml:space="preserve">%&gt;%</w:t>
-      </w:r>
-      <w:r>
-        <w:br/>
-      </w:r>
-      <w:r>
-        <w:rPr>
-          <w:rStyle w:val="StringTok"/>
-        </w:rPr>
-        <w:t xml:space="preserve">  </w:t>
-      </w:r>
-      <w:r>
-        <w:rPr>
-          <w:rStyle w:val="KeywordTok"/>
-        </w:rPr>
-        <w:t xml:space="preserve">select</w:t>
-      </w:r>
-      <w:r>
-        <w:rPr>
-          <w:rStyle w:val="NormalTok"/>
-        </w:rPr>
-        <w:t xml:space="preserve">(math_score, ses, gender, language, enjoy_math, confidence, applied_math)</w:t>
-      </w:r>
-      <w:r>
-        <w:br/>
-      </w:r>
-      <w:r>
-        <w:br/>
-      </w:r>
-      <w:r>
-        <w:rPr>
-          <w:rStyle w:val="CommentTok"/>
-        </w:rPr>
-        <w:t xml:space="preserve"># Remove missing values</w:t>
-      </w:r>
-      <w:r>
-        <w:br/>
-      </w:r>
-      <w:r>
-        <w:rPr>
-          <w:rStyle w:val="NormalTok"/>
-        </w:rPr>
-        <w:t xml:space="preserve">pisa_compare_</w:t>
-      </w:r>
-      <w:r>
-        <w:rPr>
-          <w:rStyle w:val="DecValTok"/>
-        </w:rPr>
-        <w:t xml:space="preserve">1</w:t>
-      </w:r>
-      <w:r>
-        <w:rPr>
-          <w:rStyle w:val="NormalTok"/>
-        </w:rPr>
-        <w:t xml:space="preserve"> &lt;-</w:t>
-      </w:r>
-      <w:r>
-        <w:rPr>
-          <w:rStyle w:val="StringTok"/>
-        </w:rPr>
-        <w:t xml:space="preserve"> </w:t>
-      </w:r>
-      <w:r>
-        <w:rPr>
-          <w:rStyle w:val="KeywordTok"/>
-        </w:rPr>
-        <w:t xml:space="preserve">na.omit</w:t>
-      </w:r>
-      <w:r>
-        <w:rPr>
-          <w:rStyle w:val="NormalTok"/>
-        </w:rPr>
-        <w:t xml:space="preserve">(pisa_compare)</w:t>
-      </w:r>
-      <w:r>
-        <w:br/>
-      </w:r>
-      <w:r>
-        <w:br/>
-      </w:r>
-      <w:r>
-        <w:rPr>
-          <w:rStyle w:val="CommentTok"/>
-        </w:rPr>
-        <w:t xml:space="preserve"># Model 1</w:t>
-      </w:r>
-      <w:r>
-        <w:br/>
-      </w:r>
-      <w:r>
-        <w:rPr>
-          <w:rStyle w:val="NormalTok"/>
-        </w:rPr>
-        <w:t xml:space="preserve">model_</w:t>
-      </w:r>
-      <w:r>
-        <w:rPr>
-          <w:rStyle w:val="DecValTok"/>
-        </w:rPr>
-        <w:t xml:space="preserve">1</w:t>
-      </w:r>
-      <w:r>
-        <w:rPr>
-          <w:rStyle w:val="NormalTok"/>
-        </w:rPr>
-        <w:t xml:space="preserve"> &lt;-</w:t>
-      </w:r>
-      <w:r>
-        <w:rPr>
-          <w:rStyle w:val="StringTok"/>
-        </w:rPr>
-        <w:t xml:space="preserve"> </w:t>
-      </w:r>
-      <w:r>
-        <w:rPr>
-          <w:rStyle w:val="KeywordTok"/>
-        </w:rPr>
-        <w:t xml:space="preserve">lm</w:t>
-      </w:r>
-      <w:r>
-        <w:rPr>
-          <w:rStyle w:val="NormalTok"/>
-        </w:rPr>
-        <w:t xml:space="preserve">(math_score </w:t>
-      </w:r>
-      <w:r>
-        <w:rPr>
-          <w:rStyle w:val="OperatorTok"/>
-        </w:rPr>
-        <w:t xml:space="preserve">~</w:t>
-      </w:r>
-      <w:r>
-        <w:rPr>
-          <w:rStyle w:val="StringTok"/>
-        </w:rPr>
-        <w:t xml:space="preserve"> </w:t>
-      </w:r>
-      <w:r>
-        <w:rPr>
-          <w:rStyle w:val="NormalTok"/>
-        </w:rPr>
-        <w:t xml:space="preserve">ses </w:t>
-      </w:r>
-      <w:r>
-        <w:rPr>
-          <w:rStyle w:val="OperatorTok"/>
-        </w:rPr>
-        <w:t xml:space="preserve">+</w:t>
-      </w:r>
-      <w:r>
-        <w:rPr>
-          <w:rStyle w:val="StringTok"/>
-        </w:rPr>
-        <w:t xml:space="preserve"> </w:t>
-      </w:r>
-      <w:r>
-        <w:rPr>
-          <w:rStyle w:val="NormalTok"/>
-        </w:rPr>
-        <w:t xml:space="preserve">gender </w:t>
-      </w:r>
-      <w:r>
-        <w:rPr>
-          <w:rStyle w:val="OperatorTok"/>
-        </w:rPr>
-        <w:t xml:space="preserve">+</w:t>
-      </w:r>
-      <w:r>
-        <w:rPr>
-          <w:rStyle w:val="StringTok"/>
-        </w:rPr>
-        <w:t xml:space="preserve"> </w:t>
-      </w:r>
-      <w:r>
-        <w:rPr>
-          <w:rStyle w:val="NormalTok"/>
-        </w:rPr>
-        <w:t xml:space="preserve">language </w:t>
-      </w:r>
-      <w:r>
-        <w:rPr>
-          <w:rStyle w:val="OperatorTok"/>
-        </w:rPr>
-        <w:t xml:space="preserve">+</w:t>
-      </w:r>
-      <w:r>
-        <w:rPr>
-          <w:rStyle w:val="StringTok"/>
-        </w:rPr>
-        <w:t xml:space="preserve"> </w:t>
-      </w:r>
-      <w:r>
-        <w:rPr>
-          <w:rStyle w:val="NormalTok"/>
-        </w:rPr>
-        <w:t xml:space="preserve">enjoy_math </w:t>
-      </w:r>
-      <w:r>
-        <w:rPr>
-          <w:rStyle w:val="OperatorTok"/>
-        </w:rPr>
-        <w:t xml:space="preserve">+</w:t>
-      </w:r>
-      <w:r>
-        <w:rPr>
-          <w:rStyle w:val="StringTok"/>
-        </w:rPr>
-        <w:t xml:space="preserve"> </w:t>
-      </w:r>
-      <w:r>
-        <w:rPr>
-          <w:rStyle w:val="NormalTok"/>
-        </w:rPr>
-        <w:t xml:space="preserve">confidence </w:t>
-      </w:r>
-      <w:r>
-        <w:rPr>
-          <w:rStyle w:val="OperatorTok"/>
-        </w:rPr>
-        <w:t xml:space="preserve">+</w:t>
-      </w:r>
-      <w:r>
-        <w:rPr>
-          <w:rStyle w:val="StringTok"/>
-        </w:rPr>
-        <w:t xml:space="preserve"> </w:t>
-      </w:r>
-      <w:r>
-        <w:rPr>
-          <w:rStyle w:val="NormalTok"/>
-        </w:rPr>
-        <w:t xml:space="preserve">applied_math, </w:t>
-      </w:r>
-      <w:r>
-        <w:br/>
-      </w:r>
-      <w:r>
-        <w:rPr>
-          <w:rStyle w:val="NormalTok"/>
-        </w:rPr>
-        <w:t xml:space="preserve">              </w:t>
-      </w:r>
-      <w:r>
-        <w:rPr>
-          <w:rStyle w:val="DataTypeTok"/>
-        </w:rPr>
-        <w:t xml:space="preserve">data =</w:t>
-      </w:r>
-      <w:r>
-        <w:rPr>
-          <w:rStyle w:val="NormalTok"/>
-        </w:rPr>
-        <w:t xml:space="preserve"> pisa_compare_</w:t>
-      </w:r>
-      <w:r>
-        <w:rPr>
-          <w:rStyle w:val="DecValTok"/>
-        </w:rPr>
-        <w:t xml:space="preserve">1</w:t>
-      </w:r>
-      <w:r>
-        <w:rPr>
-          <w:rStyle w:val="NormalTok"/>
-        </w:rPr>
-        <w:t xml:space="preserve">)</w:t>
-      </w:r>
-      <w:r>
-        <w:br/>
-      </w:r>
-      <w:r>
-        <w:br/>
-      </w:r>
-      <w:r>
-        <w:rPr>
-          <w:rStyle w:val="CommentTok"/>
-        </w:rPr>
-        <w:t xml:space="preserve"># Summarize Model 1</w:t>
-      </w:r>
-      <w:r>
-        <w:br/>
-      </w:r>
-      <w:r>
-        <w:rPr>
-          <w:rStyle w:val="KeywordTok"/>
-        </w:rPr>
-        <w:t xml:space="preserve">summary</w:t>
-      </w:r>
-      <w:r>
-        <w:rPr>
-          <w:rStyle w:val="NormalTok"/>
-        </w:rPr>
-        <w:t xml:space="preserve">(model_</w:t>
-      </w:r>
-      <w:r>
-        <w:rPr>
-          <w:rStyle w:val="DecValTok"/>
-        </w:rPr>
-        <w:t xml:space="preserve">1</w:t>
-      </w:r>
-      <w:r>
-        <w:rPr>
-          <w:rStyle w:val="NormalTok"/>
-        </w:rPr>
-        <w:t xml:space="preserve">)</w:t>
-      </w:r>
-    </w:p>
-    <w:p>
-      <w:pPr>
-        <w:pStyle w:val="SourceCode"/>
-      </w:pPr>
-      <w:r>
-        <w:rPr>
-          <w:rStyle w:val="VerbatimChar"/>
-        </w:rPr>
         <w:t xml:space="preserve">## </w:t>
       </w:r>
       <w:r>
@@ -2463,7 +2590,7 @@
         <w:rPr>
           <w:rStyle w:val="VerbatimChar"/>
         </w:rPr>
-        <w:t xml:space="preserve">##     confidence + applied_math, data = pisa_compare_1)</w:t>
+        <w:t xml:space="preserve">##     confidence + applied_math + confidence * gender, data = pisa_compare_1)</w:t>
       </w:r>
       <w:r>
         <w:br/>
@@ -2490,16 +2617,16 @@
         <w:rPr>
           <w:rStyle w:val="VerbatimChar"/>
         </w:rPr>
-        <w:t xml:space="preserve">##    Min     1Q Median     3Q    Max </w:t>
-      </w:r>
-      <w:r>
-        <w:br/>
-      </w:r>
-      <w:r>
-        <w:rPr>
-          <w:rStyle w:val="VerbatimChar"/>
-        </w:rPr>
-        <w:t xml:space="preserve">## -336.6  -52.2    0.9   52.0  301.8 </w:t>
+        <w:t xml:space="preserve">##     Min      1Q  Median      3Q     Max </w:t>
+      </w:r>
+      <w:r>
+        <w:br/>
+      </w:r>
+      <w:r>
+        <w:rPr>
+          <w:rStyle w:val="VerbatimChar"/>
+        </w:rPr>
+        <w:t xml:space="preserve">## -335.74  -52.10    0.87   51.85  307.07 </w:t>
       </w:r>
       <w:r>
         <w:br/>
@@ -2526,484 +2653,6 @@
         <w:rPr>
           <w:rStyle w:val="VerbatimChar"/>
         </w:rPr>
-        <w:t xml:space="preserve">##              Estimate Std. Error t value Pr(&gt;|t|)    </w:t>
-      </w:r>
-      <w:r>
-        <w:br/>
-      </w:r>
-      <w:r>
-        <w:rPr>
-          <w:rStyle w:val="VerbatimChar"/>
-        </w:rPr>
-        <w:t xml:space="preserve">## (Intercept)  350.2180     2.9369 119.249  &lt; 2e-16 ***</w:t>
-      </w:r>
-      <w:r>
-        <w:br/>
-      </w:r>
-      <w:r>
-        <w:rPr>
-          <w:rStyle w:val="VerbatimChar"/>
-        </w:rPr>
-        <w:t xml:space="preserve">## ses           31.6648     0.4577  69.178  &lt; 2e-16 ***</w:t>
-      </w:r>
-      <w:r>
-        <w:br/>
-      </w:r>
-      <w:r>
-        <w:rPr>
-          <w:rStyle w:val="VerbatimChar"/>
-        </w:rPr>
-        <w:t xml:space="preserve">## gender         8.0879     1.0907   7.415 1.26e-13 ***</w:t>
-      </w:r>
-      <w:r>
-        <w:br/>
-      </w:r>
-      <w:r>
-        <w:rPr>
-          <w:rStyle w:val="VerbatimChar"/>
-        </w:rPr>
-        <w:t xml:space="preserve">## language       6.6796     1.8646   3.582 0.000341 ***</w:t>
-      </w:r>
-      <w:r>
-        <w:br/>
-      </w:r>
-      <w:r>
-        <w:rPr>
-          <w:rStyle w:val="VerbatimChar"/>
-        </w:rPr>
-        <w:t xml:space="preserve">## enjoy_math     0.4734     0.6478   0.731 0.464876    </w:t>
-      </w:r>
-      <w:r>
-        <w:br/>
-      </w:r>
-      <w:r>
-        <w:rPr>
-          <w:rStyle w:val="VerbatimChar"/>
-        </w:rPr>
-        <w:t xml:space="preserve">## confidence    32.4355     0.7125  45.525  &lt; 2e-16 ***</w:t>
-      </w:r>
-      <w:r>
-        <w:br/>
-      </w:r>
-      <w:r>
-        <w:rPr>
-          <w:rStyle w:val="VerbatimChar"/>
-        </w:rPr>
-        <w:t xml:space="preserve">## applied_math   3.9555     0.7124   5.552 2.85e-08 ***</w:t>
-      </w:r>
-      <w:r>
-        <w:br/>
-      </w:r>
-      <w:r>
-        <w:rPr>
-          <w:rStyle w:val="VerbatimChar"/>
-        </w:rPr>
-        <w:t xml:space="preserve">## ---</w:t>
-      </w:r>
-      <w:r>
-        <w:br/>
-      </w:r>
-      <w:r>
-        <w:rPr>
-          <w:rStyle w:val="VerbatimChar"/>
-        </w:rPr>
-        <w:t xml:space="preserve">## Signif. codes:  0 '***' 0.001 '**' 0.01 '*' 0.05 '.' 0.1 ' ' 1</w:t>
-      </w:r>
-      <w:r>
-        <w:br/>
-      </w:r>
-      <w:r>
-        <w:rPr>
-          <w:rStyle w:val="VerbatimChar"/>
-        </w:rPr>
-        <w:t xml:space="preserve">## </w:t>
-      </w:r>
-      <w:r>
-        <w:br/>
-      </w:r>
-      <w:r>
-        <w:rPr>
-          <w:rStyle w:val="VerbatimChar"/>
-        </w:rPr>
-        <w:t xml:space="preserve">## Residual standard error: 76.98 on 20050 degrees of freedom</w:t>
-      </w:r>
-      <w:r>
-        <w:br/>
-      </w:r>
-      <w:r>
-        <w:rPr>
-          <w:rStyle w:val="VerbatimChar"/>
-        </w:rPr>
-        <w:t xml:space="preserve">## Multiple R-squared:  0.3213, Adjusted R-squared:  0.3211 </w:t>
-      </w:r>
-      <w:r>
-        <w:br/>
-      </w:r>
-      <w:r>
-        <w:rPr>
-          <w:rStyle w:val="VerbatimChar"/>
-        </w:rPr>
-        <w:t xml:space="preserve">## F-statistic:  1582 on 6 and 20050 DF,  p-value: &lt; 2.2e-16</w:t>
-      </w:r>
-    </w:p>
-    <w:p>
-      <w:pPr>
-        <w:pStyle w:val="SourceCode"/>
-      </w:pPr>
-      <w:r>
-        <w:rPr>
-          <w:rStyle w:val="CommentTok"/>
-        </w:rPr>
-        <w:t xml:space="preserve"># Model 2</w:t>
-      </w:r>
-      <w:r>
-        <w:br/>
-      </w:r>
-      <w:r>
-        <w:rPr>
-          <w:rStyle w:val="NormalTok"/>
-        </w:rPr>
-        <w:t xml:space="preserve">model_</w:t>
-      </w:r>
-      <w:r>
-        <w:rPr>
-          <w:rStyle w:val="DecValTok"/>
-        </w:rPr>
-        <w:t xml:space="preserve">2</w:t>
-      </w:r>
-      <w:r>
-        <w:rPr>
-          <w:rStyle w:val="NormalTok"/>
-        </w:rPr>
-        <w:t xml:space="preserve"> &lt;-</w:t>
-      </w:r>
-      <w:r>
-        <w:rPr>
-          <w:rStyle w:val="StringTok"/>
-        </w:rPr>
-        <w:t xml:space="preserve"> </w:t>
-      </w:r>
-      <w:r>
-        <w:rPr>
-          <w:rStyle w:val="KeywordTok"/>
-        </w:rPr>
-        <w:t xml:space="preserve">lm</w:t>
-      </w:r>
-      <w:r>
-        <w:rPr>
-          <w:rStyle w:val="NormalTok"/>
-        </w:rPr>
-        <w:t xml:space="preserve">(math_score </w:t>
-      </w:r>
-      <w:r>
-        <w:rPr>
-          <w:rStyle w:val="OperatorTok"/>
-        </w:rPr>
-        <w:t xml:space="preserve">~</w:t>
-      </w:r>
-      <w:r>
-        <w:rPr>
-          <w:rStyle w:val="StringTok"/>
-        </w:rPr>
-        <w:t xml:space="preserve"> </w:t>
-      </w:r>
-      <w:r>
-        <w:rPr>
-          <w:rStyle w:val="NormalTok"/>
-        </w:rPr>
-        <w:t xml:space="preserve">ses </w:t>
-      </w:r>
-      <w:r>
-        <w:rPr>
-          <w:rStyle w:val="OperatorTok"/>
-        </w:rPr>
-        <w:t xml:space="preserve">+</w:t>
-      </w:r>
-      <w:r>
-        <w:rPr>
-          <w:rStyle w:val="StringTok"/>
-        </w:rPr>
-        <w:t xml:space="preserve"> </w:t>
-      </w:r>
-      <w:r>
-        <w:rPr>
-          <w:rStyle w:val="NormalTok"/>
-        </w:rPr>
-        <w:t xml:space="preserve">gender </w:t>
-      </w:r>
-      <w:r>
-        <w:rPr>
-          <w:rStyle w:val="OperatorTok"/>
-        </w:rPr>
-        <w:t xml:space="preserve">+</w:t>
-      </w:r>
-      <w:r>
-        <w:rPr>
-          <w:rStyle w:val="StringTok"/>
-        </w:rPr>
-        <w:t xml:space="preserve"> </w:t>
-      </w:r>
-      <w:r>
-        <w:rPr>
-          <w:rStyle w:val="NormalTok"/>
-        </w:rPr>
-        <w:t xml:space="preserve">language </w:t>
-      </w:r>
-      <w:r>
-        <w:rPr>
-          <w:rStyle w:val="OperatorTok"/>
-        </w:rPr>
-        <w:t xml:space="preserve">+</w:t>
-      </w:r>
-      <w:r>
-        <w:rPr>
-          <w:rStyle w:val="StringTok"/>
-        </w:rPr>
-        <w:t xml:space="preserve"> </w:t>
-      </w:r>
-      <w:r>
-        <w:rPr>
-          <w:rStyle w:val="NormalTok"/>
-        </w:rPr>
-        <w:t xml:space="preserve">enjoy_math </w:t>
-      </w:r>
-      <w:r>
-        <w:rPr>
-          <w:rStyle w:val="OperatorTok"/>
-        </w:rPr>
-        <w:t xml:space="preserve">+</w:t>
-      </w:r>
-      <w:r>
-        <w:rPr>
-          <w:rStyle w:val="StringTok"/>
-        </w:rPr>
-        <w:t xml:space="preserve"> </w:t>
-      </w:r>
-      <w:r>
-        <w:rPr>
-          <w:rStyle w:val="NormalTok"/>
-        </w:rPr>
-        <w:t xml:space="preserve">confidence </w:t>
-      </w:r>
-      <w:r>
-        <w:rPr>
-          <w:rStyle w:val="OperatorTok"/>
-        </w:rPr>
-        <w:t xml:space="preserve">+</w:t>
-      </w:r>
-      <w:r>
-        <w:rPr>
-          <w:rStyle w:val="StringTok"/>
-        </w:rPr>
-        <w:t xml:space="preserve"> </w:t>
-      </w:r>
-      <w:r>
-        <w:rPr>
-          <w:rStyle w:val="NormalTok"/>
-        </w:rPr>
-        <w:t xml:space="preserve">applied_math </w:t>
-      </w:r>
-      <w:r>
-        <w:rPr>
-          <w:rStyle w:val="OperatorTok"/>
-        </w:rPr>
-        <w:t xml:space="preserve">+</w:t>
-      </w:r>
-      <w:r>
-        <w:rPr>
-          <w:rStyle w:val="StringTok"/>
-        </w:rPr>
-        <w:t xml:space="preserve"> </w:t>
-      </w:r>
-      <w:r>
-        <w:rPr>
-          <w:rStyle w:val="NormalTok"/>
-        </w:rPr>
-        <w:t xml:space="preserve">confidence</w:t>
-      </w:r>
-      <w:r>
-        <w:rPr>
-          <w:rStyle w:val="OperatorTok"/>
-        </w:rPr>
-        <w:t xml:space="preserve">*</w:t>
-      </w:r>
-      <w:r>
-        <w:rPr>
-          <w:rStyle w:val="NormalTok"/>
-        </w:rPr>
-        <w:t xml:space="preserve">gender, </w:t>
-      </w:r>
-      <w:r>
-        <w:br/>
-      </w:r>
-      <w:r>
-        <w:rPr>
-          <w:rStyle w:val="NormalTok"/>
-        </w:rPr>
-        <w:t xml:space="preserve">              </w:t>
-      </w:r>
-      <w:r>
-        <w:rPr>
-          <w:rStyle w:val="DataTypeTok"/>
-        </w:rPr>
-        <w:t xml:space="preserve">data =</w:t>
-      </w:r>
-      <w:r>
-        <w:rPr>
-          <w:rStyle w:val="NormalTok"/>
-        </w:rPr>
-        <w:t xml:space="preserve"> pisa_compare_</w:t>
-      </w:r>
-      <w:r>
-        <w:rPr>
-          <w:rStyle w:val="DecValTok"/>
-        </w:rPr>
-        <w:t xml:space="preserve">1</w:t>
-      </w:r>
-      <w:r>
-        <w:rPr>
-          <w:rStyle w:val="NormalTok"/>
-        </w:rPr>
-        <w:t xml:space="preserve">)</w:t>
-      </w:r>
-      <w:r>
-        <w:br/>
-      </w:r>
-      <w:r>
-        <w:br/>
-      </w:r>
-      <w:r>
-        <w:rPr>
-          <w:rStyle w:val="CommentTok"/>
-        </w:rPr>
-        <w:t xml:space="preserve"># Summarize Model 2</w:t>
-      </w:r>
-      <w:r>
-        <w:br/>
-      </w:r>
-      <w:r>
-        <w:rPr>
-          <w:rStyle w:val="KeywordTok"/>
-        </w:rPr>
-        <w:t xml:space="preserve">summary</w:t>
-      </w:r>
-      <w:r>
-        <w:rPr>
-          <w:rStyle w:val="NormalTok"/>
-        </w:rPr>
-        <w:t xml:space="preserve">(model_</w:t>
-      </w:r>
-      <w:r>
-        <w:rPr>
-          <w:rStyle w:val="DecValTok"/>
-        </w:rPr>
-        <w:t xml:space="preserve">2</w:t>
-      </w:r>
-      <w:r>
-        <w:rPr>
-          <w:rStyle w:val="NormalTok"/>
-        </w:rPr>
-        <w:t xml:space="preserve">)</w:t>
-      </w:r>
-    </w:p>
-    <w:p>
-      <w:pPr>
-        <w:pStyle w:val="SourceCode"/>
-      </w:pPr>
-      <w:r>
-        <w:rPr>
-          <w:rStyle w:val="VerbatimChar"/>
-        </w:rPr>
-        <w:t xml:space="preserve">## </w:t>
-      </w:r>
-      <w:r>
-        <w:br/>
-      </w:r>
-      <w:r>
-        <w:rPr>
-          <w:rStyle w:val="VerbatimChar"/>
-        </w:rPr>
-        <w:t xml:space="preserve">## Call:</w:t>
-      </w:r>
-      <w:r>
-        <w:br/>
-      </w:r>
-      <w:r>
-        <w:rPr>
-          <w:rStyle w:val="VerbatimChar"/>
-        </w:rPr>
-        <w:t xml:space="preserve">## lm(formula = math_score ~ ses + gender + language + enjoy_math + </w:t>
-      </w:r>
-      <w:r>
-        <w:br/>
-      </w:r>
-      <w:r>
-        <w:rPr>
-          <w:rStyle w:val="VerbatimChar"/>
-        </w:rPr>
-        <w:t xml:space="preserve">##     confidence + applied_math + confidence * gender, data = pisa_compare_1)</w:t>
-      </w:r>
-      <w:r>
-        <w:br/>
-      </w:r>
-      <w:r>
-        <w:rPr>
-          <w:rStyle w:val="VerbatimChar"/>
-        </w:rPr>
-        <w:t xml:space="preserve">## </w:t>
-      </w:r>
-      <w:r>
-        <w:br/>
-      </w:r>
-      <w:r>
-        <w:rPr>
-          <w:rStyle w:val="VerbatimChar"/>
-        </w:rPr>
-        <w:t xml:space="preserve">## Residuals:</w:t>
-      </w:r>
-      <w:r>
-        <w:br/>
-      </w:r>
-      <w:r>
-        <w:rPr>
-          <w:rStyle w:val="VerbatimChar"/>
-        </w:rPr>
-        <w:t xml:space="preserve">##     Min      1Q  Median      3Q     Max </w:t>
-      </w:r>
-      <w:r>
-        <w:br/>
-      </w:r>
-      <w:r>
-        <w:rPr>
-          <w:rStyle w:val="VerbatimChar"/>
-        </w:rPr>
-        <w:t xml:space="preserve">## -335.74  -52.10    0.87   51.85  307.07 </w:t>
-      </w:r>
-      <w:r>
-        <w:br/>
-      </w:r>
-      <w:r>
-        <w:rPr>
-          <w:rStyle w:val="VerbatimChar"/>
-        </w:rPr>
-        <w:t xml:space="preserve">## </w:t>
-      </w:r>
-      <w:r>
-        <w:br/>
-      </w:r>
-      <w:r>
-        <w:rPr>
-          <w:rStyle w:val="VerbatimChar"/>
-        </w:rPr>
-        <w:t xml:space="preserve">## Coefficients:</w:t>
-      </w:r>
-      <w:r>
-        <w:br/>
-      </w:r>
-      <w:r>
-        <w:rPr>
-          <w:rStyle w:val="VerbatimChar"/>
-        </w:rPr>
         <w:t xml:space="preserve">##                   Estimate Std. Error t value Pr(&gt;|t|)    </w:t>
       </w:r>
       <w:r>
@@ -3013,7 +2662,7 @@
         <w:rPr>
           <w:rStyle w:val="VerbatimChar"/>
         </w:rPr>
-        <w:t xml:space="preserve">## (Intercept)       360.4019     3.6309  99.259  &lt; 2e-16 ***</w:t>
+        <w:t xml:space="preserve">## (Intercept)       528.2939     2.5155 210.014  &lt; 2e-16 ***</w:t>
       </w:r>
       <w:r>
         <w:br/>
@@ -3031,7 +2680,7 @@
         <w:rPr>
           <w:rStyle w:val="VerbatimChar"/>
         </w:rPr>
-        <w:t xml:space="preserve">## gender            -12.6036     4.4772  -2.815 0.004881 ** </w:t>
+        <w:t xml:space="preserve">## gender            -18.6301     2.4664  -7.553 4.42e-14 ***</w:t>
       </w:r>
       <w:r>
         <w:br/>
@@ -3049,16 +2698,16 @@
         <w:rPr>
           <w:rStyle w:val="VerbatimChar"/>
         </w:rPr>
-        <w:t xml:space="preserve">## enjoy_math          0.5676     0.6478   0.876 0.380893    </w:t>
-      </w:r>
-      <w:r>
-        <w:br/>
-      </w:r>
-      <w:r>
-        <w:rPr>
-          <w:rStyle w:val="VerbatimChar"/>
-        </w:rPr>
-        <w:t xml:space="preserve">## confidence         29.2848     0.9717  30.136  &lt; 2e-16 ***</w:t>
+        <w:t xml:space="preserve">## enjoy_math         -0.5676     0.6478  -0.876 0.380893    </w:t>
+      </w:r>
+      <w:r>
+        <w:br/>
+      </w:r>
+      <w:r>
+        <w:rPr>
+          <w:rStyle w:val="VerbatimChar"/>
+        </w:rPr>
+        <w:t xml:space="preserve">## confidence        -35.5315     0.9640 -36.859  &lt; 2e-16 ***</w:t>
       </w:r>
       <w:r>
         <w:br/>
@@ -3796,7 +3445,7 @@
         <w:rPr>
           <w:rStyle w:val="VerbatimChar"/>
         </w:rPr>
-        <w:t xml:space="preserve">##          1.090933         16.945008          1.011493          1.134478 </w:t>
+        <w:t xml:space="preserve">##          1.090933          5.142571          1.011493          1.134478 </w:t>
       </w:r>
       <w:r>
         <w:br/>
@@ -3814,7 +3463,7 @@
         <w:rPr>
           <w:rStyle w:val="VerbatimChar"/>
         </w:rPr>
-        <w:t xml:space="preserve">##          2.202331          1.010973         17.736619</w:t>
+        <w:t xml:space="preserve">##          2.167259          1.010973          6.072169</w:t>
       </w:r>
     </w:p>
     <w:p>
@@ -3875,7 +3524,7 @@
         <w:rPr>
           <w:rStyle w:val="VerbatimChar"/>
         </w:rPr>
-        <w:t xml:space="preserve">## [1] 5.875976</w:t>
+        <w:t xml:space="preserve">## [1] 2.518554</w:t>
       </w:r>
     </w:p>
     <w:p>
@@ -3957,7 +3606,7 @@
         <w:rPr>
           <w:rStyle w:val="VerbatimChar"/>
         </w:rPr>
-        <w:t xml:space="preserve">##        0.91664683        0.05901443        0.98863720        0.88146249 </w:t>
+        <w:t xml:space="preserve">##         0.9166468         0.1944553         0.9886372         0.8814625 </w:t>
       </w:r>
       <w:r>
         <w:br/>
@@ -3975,7 +3624,7 @@
         <w:rPr>
           <w:rStyle w:val="VerbatimChar"/>
         </w:rPr>
-        <w:t xml:space="preserve">##        0.45406431        0.98914644        0.05638053</w:t>
+        <w:t xml:space="preserve">##         0.4614122         0.9891464         0.1646858</w:t>
       </w:r>
     </w:p>
     <w:p>
@@ -4079,6 +3728,22 @@
         <w:pStyle w:val="FirstParagraph"/>
       </w:pPr>
       <w:r>
+        <w:t xml:space="preserve">Without recoded variables of confidence and applied math, the answer is no! I need to discuss this problem with Chris. I think the issue is that, by recoding, I was basically treating the levels of confidence and applied math as reversed scored items, which does not make sense and changes the meaning of the variables. I was trying to fix the directionality so that higher scores indicated more confidence but, instead, created an issue.</w:t>
+      </w:r>
+    </w:p>
+    <w:p>
+      <w:pPr>
+        <w:pStyle w:val="BodyText"/>
+      </w:pPr>
+      <w:r>
+        <w:t xml:space="preserve">Here is my previous answer for sake of completeness:</w:t>
+      </w:r>
+    </w:p>
+    <w:p>
+      <w:pPr>
+        <w:pStyle w:val="BodyText"/>
+      </w:pPr>
+      <w:r>
         <w:t xml:space="preserve">Yes. Collinearity is a problem in model 2 because the VIF = 16.95 for gender while the VIF = 17.74 for the interaction term; both are greater than the recommended threshold of 10 (Field et al., 2012). The tolerance statistic yields further evidence of collinearity. The tolerance for gender (.059) and the interaction term (.056) are less than 0.1, indicating collinearity.</w:t>
       </w:r>
     </w:p>
@@ -4114,6 +3779,1116 @@
       </w:pPr>
       <w:r>
         <w:t xml:space="preserve">MathScore = 360.40 + (31.72 * SES) + (-12.60 * Gender) + (6.68 * Language) + (0.57 * EnjoyMath) + (29.28 * Confidence) + (4.01 * AppliedMath) + (6.25 * Gender * Confidence)</w:t>
+      </w:r>
+    </w:p>
+    <w:p>
+      <w:pPr>
+        <w:pStyle w:val="BodyText"/>
+      </w:pPr>
+      <w:r>
+        <w:t xml:space="preserve">Note that I recoded confidence such that 1 = low confidence and 4 = high confidence. Note that the table below include gender even though gender was not a significant predictor in the model (which I would remove prior to interpreting the interaction coefficient for publication).</w:t>
+      </w:r>
+    </w:p>
+    <w:p>
+      <w:pPr>
+        <w:pStyle w:val="SourceCode"/>
+      </w:pPr>
+      <w:r>
+        <w:rPr>
+          <w:rStyle w:val="CommentTok"/>
+        </w:rPr>
+        <w:t xml:space="preserve"># Pull the essential variables</w:t>
+      </w:r>
+      <w:r>
+        <w:br/>
+      </w:r>
+      <w:r>
+        <w:rPr>
+          <w:rStyle w:val="NormalTok"/>
+        </w:rPr>
+        <w:t xml:space="preserve">variables &lt;-</w:t>
+      </w:r>
+      <w:r>
+        <w:rPr>
+          <w:rStyle w:val="StringTok"/>
+        </w:rPr>
+        <w:t xml:space="preserve"> </w:t>
+      </w:r>
+      <w:r>
+        <w:rPr>
+          <w:rStyle w:val="NormalTok"/>
+        </w:rPr>
+        <w:t xml:space="preserve">model_</w:t>
+      </w:r>
+      <w:r>
+        <w:rPr>
+          <w:rStyle w:val="DecValTok"/>
+        </w:rPr>
+        <w:t xml:space="preserve">2</w:t>
+      </w:r>
+      <w:r>
+        <w:rPr>
+          <w:rStyle w:val="OperatorTok"/>
+        </w:rPr>
+        <w:t xml:space="preserve">$</w:t>
+      </w:r>
+      <w:r>
+        <w:rPr>
+          <w:rStyle w:val="NormalTok"/>
+        </w:rPr>
+        <w:t xml:space="preserve">coefficients[</w:t>
+      </w:r>
+      <w:r>
+        <w:rPr>
+          <w:rStyle w:val="KeywordTok"/>
+        </w:rPr>
+        <w:t xml:space="preserve">c</w:t>
+      </w:r>
+      <w:r>
+        <w:rPr>
+          <w:rStyle w:val="NormalTok"/>
+        </w:rPr>
+        <w:t xml:space="preserve">(</w:t>
+      </w:r>
+      <w:r>
+        <w:rPr>
+          <w:rStyle w:val="DecValTok"/>
+        </w:rPr>
+        <w:t xml:space="preserve">3</w:t>
+      </w:r>
+      <w:r>
+        <w:rPr>
+          <w:rStyle w:val="NormalTok"/>
+        </w:rPr>
+        <w:t xml:space="preserve">,</w:t>
+      </w:r>
+      <w:r>
+        <w:rPr>
+          <w:rStyle w:val="DecValTok"/>
+        </w:rPr>
+        <w:t xml:space="preserve">6</w:t>
+      </w:r>
+      <w:r>
+        <w:rPr>
+          <w:rStyle w:val="NormalTok"/>
+        </w:rPr>
+        <w:t xml:space="preserve">,</w:t>
+      </w:r>
+      <w:r>
+        <w:rPr>
+          <w:rStyle w:val="DecValTok"/>
+        </w:rPr>
+        <w:t xml:space="preserve">8</w:t>
+      </w:r>
+      <w:r>
+        <w:rPr>
+          <w:rStyle w:val="NormalTok"/>
+        </w:rPr>
+        <w:t xml:space="preserve">)]</w:t>
+      </w:r>
+      <w:r>
+        <w:br/>
+      </w:r>
+      <w:r>
+        <w:rPr>
+          <w:rStyle w:val="NormalTok"/>
+        </w:rPr>
+        <w:t xml:space="preserve">variables</w:t>
+      </w:r>
+    </w:p>
+    <w:p>
+      <w:pPr>
+        <w:pStyle w:val="SourceCode"/>
+      </w:pPr>
+      <w:r>
+        <w:rPr>
+          <w:rStyle w:val="VerbatimChar"/>
+        </w:rPr>
+        <w:t xml:space="preserve">##            gender        confidence gender:confidence </w:t>
+      </w:r>
+      <w:r>
+        <w:br/>
+      </w:r>
+      <w:r>
+        <w:rPr>
+          <w:rStyle w:val="VerbatimChar"/>
+        </w:rPr>
+        <w:t xml:space="preserve">##        -18.630123        -35.531502          6.246745</w:t>
+      </w:r>
+    </w:p>
+    <w:p>
+      <w:pPr>
+        <w:pStyle w:val="SourceCode"/>
+      </w:pPr>
+      <w:r>
+        <w:rPr>
+          <w:rStyle w:val="KeywordTok"/>
+        </w:rPr>
+        <w:t xml:space="preserve">data.frame</w:t>
+      </w:r>
+      <w:r>
+        <w:rPr>
+          <w:rStyle w:val="NormalTok"/>
+        </w:rPr>
+        <w:t xml:space="preserve">(</w:t>
+      </w:r>
+      <w:r>
+        <w:br/>
+      </w:r>
+      <w:r>
+        <w:rPr>
+          <w:rStyle w:val="NormalTok"/>
+        </w:rPr>
+        <w:t xml:space="preserve">  </w:t>
+      </w:r>
+      <w:r>
+        <w:rPr>
+          <w:rStyle w:val="DataTypeTok"/>
+        </w:rPr>
+        <w:t xml:space="preserve">Confidence =</w:t>
+      </w:r>
+      <w:r>
+        <w:rPr>
+          <w:rStyle w:val="NormalTok"/>
+        </w:rPr>
+        <w:t xml:space="preserve"> </w:t>
+      </w:r>
+      <w:r>
+        <w:rPr>
+          <w:rStyle w:val="KeywordTok"/>
+        </w:rPr>
+        <w:t xml:space="preserve">c</w:t>
+      </w:r>
+      <w:r>
+        <w:rPr>
+          <w:rStyle w:val="NormalTok"/>
+        </w:rPr>
+        <w:t xml:space="preserve">(</w:t>
+      </w:r>
+      <w:r>
+        <w:rPr>
+          <w:rStyle w:val="StringTok"/>
+        </w:rPr>
+        <w:t xml:space="preserve">"Not at all"</w:t>
+      </w:r>
+      <w:r>
+        <w:rPr>
+          <w:rStyle w:val="NormalTok"/>
+        </w:rPr>
+        <w:t xml:space="preserve">, </w:t>
+      </w:r>
+      <w:r>
+        <w:rPr>
+          <w:rStyle w:val="StringTok"/>
+        </w:rPr>
+        <w:t xml:space="preserve">"Not very"</w:t>
+      </w:r>
+      <w:r>
+        <w:rPr>
+          <w:rStyle w:val="NormalTok"/>
+        </w:rPr>
+        <w:t xml:space="preserve">, </w:t>
+      </w:r>
+      <w:r>
+        <w:rPr>
+          <w:rStyle w:val="StringTok"/>
+        </w:rPr>
+        <w:t xml:space="preserve">"Confident"</w:t>
+      </w:r>
+      <w:r>
+        <w:rPr>
+          <w:rStyle w:val="NormalTok"/>
+        </w:rPr>
+        <w:t xml:space="preserve">, </w:t>
+      </w:r>
+      <w:r>
+        <w:rPr>
+          <w:rStyle w:val="StringTok"/>
+        </w:rPr>
+        <w:t xml:space="preserve">"Very confident"</w:t>
+      </w:r>
+      <w:r>
+        <w:rPr>
+          <w:rStyle w:val="NormalTok"/>
+        </w:rPr>
+        <w:t xml:space="preserve">),</w:t>
+      </w:r>
+      <w:r>
+        <w:br/>
+      </w:r>
+      <w:r>
+        <w:rPr>
+          <w:rStyle w:val="NormalTok"/>
+        </w:rPr>
+        <w:t xml:space="preserve">  </w:t>
+      </w:r>
+      <w:r>
+        <w:rPr>
+          <w:rStyle w:val="DataTypeTok"/>
+        </w:rPr>
+        <w:t xml:space="preserve">Male =</w:t>
+      </w:r>
+      <w:r>
+        <w:rPr>
+          <w:rStyle w:val="NormalTok"/>
+        </w:rPr>
+        <w:t xml:space="preserve"> </w:t>
+      </w:r>
+      <w:r>
+        <w:rPr>
+          <w:rStyle w:val="KeywordTok"/>
+        </w:rPr>
+        <w:t xml:space="preserve">c</w:t>
+      </w:r>
+      <w:r>
+        <w:rPr>
+          <w:rStyle w:val="NormalTok"/>
+        </w:rPr>
+        <w:t xml:space="preserve">(variables[</w:t>
+      </w:r>
+      <w:r>
+        <w:rPr>
+          <w:rStyle w:val="DecValTok"/>
+        </w:rPr>
+        <w:t xml:space="preserve">2</w:t>
+      </w:r>
+      <w:r>
+        <w:rPr>
+          <w:rStyle w:val="NormalTok"/>
+        </w:rPr>
+        <w:t xml:space="preserve">] </w:t>
+      </w:r>
+      <w:r>
+        <w:rPr>
+          <w:rStyle w:val="OperatorTok"/>
+        </w:rPr>
+        <w:t xml:space="preserve">*</w:t>
+      </w:r>
+      <w:r>
+        <w:rPr>
+          <w:rStyle w:val="StringTok"/>
+        </w:rPr>
+        <w:t xml:space="preserve"> </w:t>
+      </w:r>
+      <w:r>
+        <w:rPr>
+          <w:rStyle w:val="DecValTok"/>
+        </w:rPr>
+        <w:t xml:space="preserve">1</w:t>
+      </w:r>
+      <w:r>
+        <w:rPr>
+          <w:rStyle w:val="NormalTok"/>
+        </w:rPr>
+        <w:t xml:space="preserve">, variables[</w:t>
+      </w:r>
+      <w:r>
+        <w:rPr>
+          <w:rStyle w:val="DecValTok"/>
+        </w:rPr>
+        <w:t xml:space="preserve">2</w:t>
+      </w:r>
+      <w:r>
+        <w:rPr>
+          <w:rStyle w:val="NormalTok"/>
+        </w:rPr>
+        <w:t xml:space="preserve">] </w:t>
+      </w:r>
+      <w:r>
+        <w:rPr>
+          <w:rStyle w:val="OperatorTok"/>
+        </w:rPr>
+        <w:t xml:space="preserve">*</w:t>
+      </w:r>
+      <w:r>
+        <w:rPr>
+          <w:rStyle w:val="StringTok"/>
+        </w:rPr>
+        <w:t xml:space="preserve"> </w:t>
+      </w:r>
+      <w:r>
+        <w:rPr>
+          <w:rStyle w:val="DecValTok"/>
+        </w:rPr>
+        <w:t xml:space="preserve">2</w:t>
+      </w:r>
+      <w:r>
+        <w:rPr>
+          <w:rStyle w:val="NormalTok"/>
+        </w:rPr>
+        <w:t xml:space="preserve">, variables[</w:t>
+      </w:r>
+      <w:r>
+        <w:rPr>
+          <w:rStyle w:val="DecValTok"/>
+        </w:rPr>
+        <w:t xml:space="preserve">2</w:t>
+      </w:r>
+      <w:r>
+        <w:rPr>
+          <w:rStyle w:val="NormalTok"/>
+        </w:rPr>
+        <w:t xml:space="preserve">] </w:t>
+      </w:r>
+      <w:r>
+        <w:rPr>
+          <w:rStyle w:val="OperatorTok"/>
+        </w:rPr>
+        <w:t xml:space="preserve">*</w:t>
+      </w:r>
+      <w:r>
+        <w:rPr>
+          <w:rStyle w:val="StringTok"/>
+        </w:rPr>
+        <w:t xml:space="preserve"> </w:t>
+      </w:r>
+      <w:r>
+        <w:rPr>
+          <w:rStyle w:val="DecValTok"/>
+        </w:rPr>
+        <w:t xml:space="preserve">3</w:t>
+      </w:r>
+      <w:r>
+        <w:rPr>
+          <w:rStyle w:val="NormalTok"/>
+        </w:rPr>
+        <w:t xml:space="preserve">, variables[</w:t>
+      </w:r>
+      <w:r>
+        <w:rPr>
+          <w:rStyle w:val="DecValTok"/>
+        </w:rPr>
+        <w:t xml:space="preserve">2</w:t>
+      </w:r>
+      <w:r>
+        <w:rPr>
+          <w:rStyle w:val="NormalTok"/>
+        </w:rPr>
+        <w:t xml:space="preserve">] </w:t>
+      </w:r>
+      <w:r>
+        <w:rPr>
+          <w:rStyle w:val="OperatorTok"/>
+        </w:rPr>
+        <w:t xml:space="preserve">*</w:t>
+      </w:r>
+      <w:r>
+        <w:rPr>
+          <w:rStyle w:val="StringTok"/>
+        </w:rPr>
+        <w:t xml:space="preserve"> </w:t>
+      </w:r>
+      <w:r>
+        <w:rPr>
+          <w:rStyle w:val="DecValTok"/>
+        </w:rPr>
+        <w:t xml:space="preserve">4</w:t>
+      </w:r>
+      <w:r>
+        <w:rPr>
+          <w:rStyle w:val="NormalTok"/>
+        </w:rPr>
+        <w:t xml:space="preserve">),</w:t>
+      </w:r>
+      <w:r>
+        <w:br/>
+      </w:r>
+      <w:r>
+        <w:rPr>
+          <w:rStyle w:val="NormalTok"/>
+        </w:rPr>
+        <w:t xml:space="preserve">  </w:t>
+      </w:r>
+      <w:r>
+        <w:rPr>
+          <w:rStyle w:val="DataTypeTok"/>
+        </w:rPr>
+        <w:t xml:space="preserve">Female =</w:t>
+      </w:r>
+      <w:r>
+        <w:rPr>
+          <w:rStyle w:val="NormalTok"/>
+        </w:rPr>
+        <w:t xml:space="preserve"> </w:t>
+      </w:r>
+      <w:r>
+        <w:rPr>
+          <w:rStyle w:val="KeywordTok"/>
+        </w:rPr>
+        <w:t xml:space="preserve">c</w:t>
+      </w:r>
+      <w:r>
+        <w:rPr>
+          <w:rStyle w:val="NormalTok"/>
+        </w:rPr>
+        <w:t xml:space="preserve">(variables[</w:t>
+      </w:r>
+      <w:r>
+        <w:rPr>
+          <w:rStyle w:val="DecValTok"/>
+        </w:rPr>
+        <w:t xml:space="preserve">1</w:t>
+      </w:r>
+      <w:r>
+        <w:rPr>
+          <w:rStyle w:val="NormalTok"/>
+        </w:rPr>
+        <w:t xml:space="preserve">] </w:t>
+      </w:r>
+      <w:r>
+        <w:rPr>
+          <w:rStyle w:val="OperatorTok"/>
+        </w:rPr>
+        <w:t xml:space="preserve">+</w:t>
+      </w:r>
+      <w:r>
+        <w:rPr>
+          <w:rStyle w:val="StringTok"/>
+        </w:rPr>
+        <w:t xml:space="preserve"> </w:t>
+      </w:r>
+      <w:r>
+        <w:rPr>
+          <w:rStyle w:val="NormalTok"/>
+        </w:rPr>
+        <w:t xml:space="preserve">(variables[</w:t>
+      </w:r>
+      <w:r>
+        <w:rPr>
+          <w:rStyle w:val="DecValTok"/>
+        </w:rPr>
+        <w:t xml:space="preserve">2</w:t>
+      </w:r>
+      <w:r>
+        <w:rPr>
+          <w:rStyle w:val="NormalTok"/>
+        </w:rPr>
+        <w:t xml:space="preserve">] </w:t>
+      </w:r>
+      <w:r>
+        <w:rPr>
+          <w:rStyle w:val="OperatorTok"/>
+        </w:rPr>
+        <w:t xml:space="preserve">*</w:t>
+      </w:r>
+      <w:r>
+        <w:rPr>
+          <w:rStyle w:val="StringTok"/>
+        </w:rPr>
+        <w:t xml:space="preserve"> </w:t>
+      </w:r>
+      <w:r>
+        <w:rPr>
+          <w:rStyle w:val="DecValTok"/>
+        </w:rPr>
+        <w:t xml:space="preserve">1</w:t>
+      </w:r>
+      <w:r>
+        <w:rPr>
+          <w:rStyle w:val="NormalTok"/>
+        </w:rPr>
+        <w:t xml:space="preserve">) </w:t>
+      </w:r>
+      <w:r>
+        <w:rPr>
+          <w:rStyle w:val="OperatorTok"/>
+        </w:rPr>
+        <w:t xml:space="preserve">+</w:t>
+      </w:r>
+      <w:r>
+        <w:rPr>
+          <w:rStyle w:val="StringTok"/>
+        </w:rPr>
+        <w:t xml:space="preserve"> </w:t>
+      </w:r>
+      <w:r>
+        <w:rPr>
+          <w:rStyle w:val="NormalTok"/>
+        </w:rPr>
+        <w:t xml:space="preserve">(variables[</w:t>
+      </w:r>
+      <w:r>
+        <w:rPr>
+          <w:rStyle w:val="DecValTok"/>
+        </w:rPr>
+        <w:t xml:space="preserve">3</w:t>
+      </w:r>
+      <w:r>
+        <w:rPr>
+          <w:rStyle w:val="NormalTok"/>
+        </w:rPr>
+        <w:t xml:space="preserve">] </w:t>
+      </w:r>
+      <w:r>
+        <w:rPr>
+          <w:rStyle w:val="OperatorTok"/>
+        </w:rPr>
+        <w:t xml:space="preserve">*</w:t>
+      </w:r>
+      <w:r>
+        <w:rPr>
+          <w:rStyle w:val="StringTok"/>
+        </w:rPr>
+        <w:t xml:space="preserve"> </w:t>
+      </w:r>
+      <w:r>
+        <w:rPr>
+          <w:rStyle w:val="DecValTok"/>
+        </w:rPr>
+        <w:t xml:space="preserve">1</w:t>
+      </w:r>
+      <w:r>
+        <w:rPr>
+          <w:rStyle w:val="NormalTok"/>
+        </w:rPr>
+        <w:t xml:space="preserve"> </w:t>
+      </w:r>
+      <w:r>
+        <w:rPr>
+          <w:rStyle w:val="OperatorTok"/>
+        </w:rPr>
+        <w:t xml:space="preserve">*</w:t>
+      </w:r>
+      <w:r>
+        <w:rPr>
+          <w:rStyle w:val="StringTok"/>
+        </w:rPr>
+        <w:t xml:space="preserve"> </w:t>
+      </w:r>
+      <w:r>
+        <w:rPr>
+          <w:rStyle w:val="DecValTok"/>
+        </w:rPr>
+        <w:t xml:space="preserve">1</w:t>
+      </w:r>
+      <w:r>
+        <w:rPr>
+          <w:rStyle w:val="NormalTok"/>
+        </w:rPr>
+        <w:t xml:space="preserve">), </w:t>
+      </w:r>
+      <w:r>
+        <w:br/>
+      </w:r>
+      <w:r>
+        <w:rPr>
+          <w:rStyle w:val="NormalTok"/>
+        </w:rPr>
+        <w:t xml:space="preserve">             variables[</w:t>
+      </w:r>
+      <w:r>
+        <w:rPr>
+          <w:rStyle w:val="DecValTok"/>
+        </w:rPr>
+        <w:t xml:space="preserve">1</w:t>
+      </w:r>
+      <w:r>
+        <w:rPr>
+          <w:rStyle w:val="NormalTok"/>
+        </w:rPr>
+        <w:t xml:space="preserve">] </w:t>
+      </w:r>
+      <w:r>
+        <w:rPr>
+          <w:rStyle w:val="OperatorTok"/>
+        </w:rPr>
+        <w:t xml:space="preserve">+</w:t>
+      </w:r>
+      <w:r>
+        <w:rPr>
+          <w:rStyle w:val="StringTok"/>
+        </w:rPr>
+        <w:t xml:space="preserve"> </w:t>
+      </w:r>
+      <w:r>
+        <w:rPr>
+          <w:rStyle w:val="NormalTok"/>
+        </w:rPr>
+        <w:t xml:space="preserve">(variables[</w:t>
+      </w:r>
+      <w:r>
+        <w:rPr>
+          <w:rStyle w:val="DecValTok"/>
+        </w:rPr>
+        <w:t xml:space="preserve">2</w:t>
+      </w:r>
+      <w:r>
+        <w:rPr>
+          <w:rStyle w:val="NormalTok"/>
+        </w:rPr>
+        <w:t xml:space="preserve">] </w:t>
+      </w:r>
+      <w:r>
+        <w:rPr>
+          <w:rStyle w:val="OperatorTok"/>
+        </w:rPr>
+        <w:t xml:space="preserve">*</w:t>
+      </w:r>
+      <w:r>
+        <w:rPr>
+          <w:rStyle w:val="StringTok"/>
+        </w:rPr>
+        <w:t xml:space="preserve"> </w:t>
+      </w:r>
+      <w:r>
+        <w:rPr>
+          <w:rStyle w:val="DecValTok"/>
+        </w:rPr>
+        <w:t xml:space="preserve">2</w:t>
+      </w:r>
+      <w:r>
+        <w:rPr>
+          <w:rStyle w:val="NormalTok"/>
+        </w:rPr>
+        <w:t xml:space="preserve">) </w:t>
+      </w:r>
+      <w:r>
+        <w:rPr>
+          <w:rStyle w:val="OperatorTok"/>
+        </w:rPr>
+        <w:t xml:space="preserve">+</w:t>
+      </w:r>
+      <w:r>
+        <w:rPr>
+          <w:rStyle w:val="StringTok"/>
+        </w:rPr>
+        <w:t xml:space="preserve"> </w:t>
+      </w:r>
+      <w:r>
+        <w:rPr>
+          <w:rStyle w:val="NormalTok"/>
+        </w:rPr>
+        <w:t xml:space="preserve">(variables[</w:t>
+      </w:r>
+      <w:r>
+        <w:rPr>
+          <w:rStyle w:val="DecValTok"/>
+        </w:rPr>
+        <w:t xml:space="preserve">3</w:t>
+      </w:r>
+      <w:r>
+        <w:rPr>
+          <w:rStyle w:val="NormalTok"/>
+        </w:rPr>
+        <w:t xml:space="preserve">] </w:t>
+      </w:r>
+      <w:r>
+        <w:rPr>
+          <w:rStyle w:val="OperatorTok"/>
+        </w:rPr>
+        <w:t xml:space="preserve">*</w:t>
+      </w:r>
+      <w:r>
+        <w:rPr>
+          <w:rStyle w:val="StringTok"/>
+        </w:rPr>
+        <w:t xml:space="preserve"> </w:t>
+      </w:r>
+      <w:r>
+        <w:rPr>
+          <w:rStyle w:val="DecValTok"/>
+        </w:rPr>
+        <w:t xml:space="preserve">1</w:t>
+      </w:r>
+      <w:r>
+        <w:rPr>
+          <w:rStyle w:val="NormalTok"/>
+        </w:rPr>
+        <w:t xml:space="preserve"> </w:t>
+      </w:r>
+      <w:r>
+        <w:rPr>
+          <w:rStyle w:val="OperatorTok"/>
+        </w:rPr>
+        <w:t xml:space="preserve">*</w:t>
+      </w:r>
+      <w:r>
+        <w:rPr>
+          <w:rStyle w:val="StringTok"/>
+        </w:rPr>
+        <w:t xml:space="preserve"> </w:t>
+      </w:r>
+      <w:r>
+        <w:rPr>
+          <w:rStyle w:val="DecValTok"/>
+        </w:rPr>
+        <w:t xml:space="preserve">2</w:t>
+      </w:r>
+      <w:r>
+        <w:rPr>
+          <w:rStyle w:val="NormalTok"/>
+        </w:rPr>
+        <w:t xml:space="preserve">), </w:t>
+      </w:r>
+      <w:r>
+        <w:br/>
+      </w:r>
+      <w:r>
+        <w:rPr>
+          <w:rStyle w:val="NormalTok"/>
+        </w:rPr>
+        <w:t xml:space="preserve">             variables[</w:t>
+      </w:r>
+      <w:r>
+        <w:rPr>
+          <w:rStyle w:val="DecValTok"/>
+        </w:rPr>
+        <w:t xml:space="preserve">1</w:t>
+      </w:r>
+      <w:r>
+        <w:rPr>
+          <w:rStyle w:val="NormalTok"/>
+        </w:rPr>
+        <w:t xml:space="preserve">] </w:t>
+      </w:r>
+      <w:r>
+        <w:rPr>
+          <w:rStyle w:val="OperatorTok"/>
+        </w:rPr>
+        <w:t xml:space="preserve">+</w:t>
+      </w:r>
+      <w:r>
+        <w:rPr>
+          <w:rStyle w:val="StringTok"/>
+        </w:rPr>
+        <w:t xml:space="preserve"> </w:t>
+      </w:r>
+      <w:r>
+        <w:rPr>
+          <w:rStyle w:val="NormalTok"/>
+        </w:rPr>
+        <w:t xml:space="preserve">(variables[</w:t>
+      </w:r>
+      <w:r>
+        <w:rPr>
+          <w:rStyle w:val="DecValTok"/>
+        </w:rPr>
+        <w:t xml:space="preserve">2</w:t>
+      </w:r>
+      <w:r>
+        <w:rPr>
+          <w:rStyle w:val="NormalTok"/>
+        </w:rPr>
+        <w:t xml:space="preserve">] </w:t>
+      </w:r>
+      <w:r>
+        <w:rPr>
+          <w:rStyle w:val="OperatorTok"/>
+        </w:rPr>
+        <w:t xml:space="preserve">*</w:t>
+      </w:r>
+      <w:r>
+        <w:rPr>
+          <w:rStyle w:val="StringTok"/>
+        </w:rPr>
+        <w:t xml:space="preserve"> </w:t>
+      </w:r>
+      <w:r>
+        <w:rPr>
+          <w:rStyle w:val="DecValTok"/>
+        </w:rPr>
+        <w:t xml:space="preserve">3</w:t>
+      </w:r>
+      <w:r>
+        <w:rPr>
+          <w:rStyle w:val="NormalTok"/>
+        </w:rPr>
+        <w:t xml:space="preserve">) </w:t>
+      </w:r>
+      <w:r>
+        <w:rPr>
+          <w:rStyle w:val="OperatorTok"/>
+        </w:rPr>
+        <w:t xml:space="preserve">+</w:t>
+      </w:r>
+      <w:r>
+        <w:rPr>
+          <w:rStyle w:val="StringTok"/>
+        </w:rPr>
+        <w:t xml:space="preserve"> </w:t>
+      </w:r>
+      <w:r>
+        <w:rPr>
+          <w:rStyle w:val="NormalTok"/>
+        </w:rPr>
+        <w:t xml:space="preserve">(variables[</w:t>
+      </w:r>
+      <w:r>
+        <w:rPr>
+          <w:rStyle w:val="DecValTok"/>
+        </w:rPr>
+        <w:t xml:space="preserve">3</w:t>
+      </w:r>
+      <w:r>
+        <w:rPr>
+          <w:rStyle w:val="NormalTok"/>
+        </w:rPr>
+        <w:t xml:space="preserve">] </w:t>
+      </w:r>
+      <w:r>
+        <w:rPr>
+          <w:rStyle w:val="OperatorTok"/>
+        </w:rPr>
+        <w:t xml:space="preserve">*</w:t>
+      </w:r>
+      <w:r>
+        <w:rPr>
+          <w:rStyle w:val="StringTok"/>
+        </w:rPr>
+        <w:t xml:space="preserve"> </w:t>
+      </w:r>
+      <w:r>
+        <w:rPr>
+          <w:rStyle w:val="DecValTok"/>
+        </w:rPr>
+        <w:t xml:space="preserve">1</w:t>
+      </w:r>
+      <w:r>
+        <w:rPr>
+          <w:rStyle w:val="NormalTok"/>
+        </w:rPr>
+        <w:t xml:space="preserve"> </w:t>
+      </w:r>
+      <w:r>
+        <w:rPr>
+          <w:rStyle w:val="OperatorTok"/>
+        </w:rPr>
+        <w:t xml:space="preserve">*</w:t>
+      </w:r>
+      <w:r>
+        <w:rPr>
+          <w:rStyle w:val="StringTok"/>
+        </w:rPr>
+        <w:t xml:space="preserve"> </w:t>
+      </w:r>
+      <w:r>
+        <w:rPr>
+          <w:rStyle w:val="DecValTok"/>
+        </w:rPr>
+        <w:t xml:space="preserve">3</w:t>
+      </w:r>
+      <w:r>
+        <w:rPr>
+          <w:rStyle w:val="NormalTok"/>
+        </w:rPr>
+        <w:t xml:space="preserve">), </w:t>
+      </w:r>
+      <w:r>
+        <w:br/>
+      </w:r>
+      <w:r>
+        <w:rPr>
+          <w:rStyle w:val="NormalTok"/>
+        </w:rPr>
+        <w:t xml:space="preserve">             variables[</w:t>
+      </w:r>
+      <w:r>
+        <w:rPr>
+          <w:rStyle w:val="DecValTok"/>
+        </w:rPr>
+        <w:t xml:space="preserve">1</w:t>
+      </w:r>
+      <w:r>
+        <w:rPr>
+          <w:rStyle w:val="NormalTok"/>
+        </w:rPr>
+        <w:t xml:space="preserve">] </w:t>
+      </w:r>
+      <w:r>
+        <w:rPr>
+          <w:rStyle w:val="OperatorTok"/>
+        </w:rPr>
+        <w:t xml:space="preserve">+</w:t>
+      </w:r>
+      <w:r>
+        <w:rPr>
+          <w:rStyle w:val="StringTok"/>
+        </w:rPr>
+        <w:t xml:space="preserve"> </w:t>
+      </w:r>
+      <w:r>
+        <w:rPr>
+          <w:rStyle w:val="NormalTok"/>
+        </w:rPr>
+        <w:t xml:space="preserve">(variables[</w:t>
+      </w:r>
+      <w:r>
+        <w:rPr>
+          <w:rStyle w:val="DecValTok"/>
+        </w:rPr>
+        <w:t xml:space="preserve">2</w:t>
+      </w:r>
+      <w:r>
+        <w:rPr>
+          <w:rStyle w:val="NormalTok"/>
+        </w:rPr>
+        <w:t xml:space="preserve">] </w:t>
+      </w:r>
+      <w:r>
+        <w:rPr>
+          <w:rStyle w:val="OperatorTok"/>
+        </w:rPr>
+        <w:t xml:space="preserve">*</w:t>
+      </w:r>
+      <w:r>
+        <w:rPr>
+          <w:rStyle w:val="StringTok"/>
+        </w:rPr>
+        <w:t xml:space="preserve"> </w:t>
+      </w:r>
+      <w:r>
+        <w:rPr>
+          <w:rStyle w:val="DecValTok"/>
+        </w:rPr>
+        <w:t xml:space="preserve">4</w:t>
+      </w:r>
+      <w:r>
+        <w:rPr>
+          <w:rStyle w:val="NormalTok"/>
+        </w:rPr>
+        <w:t xml:space="preserve">) </w:t>
+      </w:r>
+      <w:r>
+        <w:rPr>
+          <w:rStyle w:val="OperatorTok"/>
+        </w:rPr>
+        <w:t xml:space="preserve">+</w:t>
+      </w:r>
+      <w:r>
+        <w:rPr>
+          <w:rStyle w:val="StringTok"/>
+        </w:rPr>
+        <w:t xml:space="preserve"> </w:t>
+      </w:r>
+      <w:r>
+        <w:rPr>
+          <w:rStyle w:val="NormalTok"/>
+        </w:rPr>
+        <w:t xml:space="preserve">(variables[</w:t>
+      </w:r>
+      <w:r>
+        <w:rPr>
+          <w:rStyle w:val="DecValTok"/>
+        </w:rPr>
+        <w:t xml:space="preserve">3</w:t>
+      </w:r>
+      <w:r>
+        <w:rPr>
+          <w:rStyle w:val="NormalTok"/>
+        </w:rPr>
+        <w:t xml:space="preserve">] </w:t>
+      </w:r>
+      <w:r>
+        <w:rPr>
+          <w:rStyle w:val="OperatorTok"/>
+        </w:rPr>
+        <w:t xml:space="preserve">*</w:t>
+      </w:r>
+      <w:r>
+        <w:rPr>
+          <w:rStyle w:val="StringTok"/>
+        </w:rPr>
+        <w:t xml:space="preserve"> </w:t>
+      </w:r>
+      <w:r>
+        <w:rPr>
+          <w:rStyle w:val="DecValTok"/>
+        </w:rPr>
+        <w:t xml:space="preserve">1</w:t>
+      </w:r>
+      <w:r>
+        <w:rPr>
+          <w:rStyle w:val="NormalTok"/>
+        </w:rPr>
+        <w:t xml:space="preserve"> </w:t>
+      </w:r>
+      <w:r>
+        <w:rPr>
+          <w:rStyle w:val="OperatorTok"/>
+        </w:rPr>
+        <w:t xml:space="preserve">*</w:t>
+      </w:r>
+      <w:r>
+        <w:rPr>
+          <w:rStyle w:val="StringTok"/>
+        </w:rPr>
+        <w:t xml:space="preserve"> </w:t>
+      </w:r>
+      <w:r>
+        <w:rPr>
+          <w:rStyle w:val="DecValTok"/>
+        </w:rPr>
+        <w:t xml:space="preserve">4</w:t>
+      </w:r>
+      <w:r>
+        <w:rPr>
+          <w:rStyle w:val="NormalTok"/>
+        </w:rPr>
+        <w:t xml:space="preserve">))</w:t>
+      </w:r>
+      <w:r>
+        <w:br/>
+      </w:r>
+      <w:r>
+        <w:rPr>
+          <w:rStyle w:val="NormalTok"/>
+        </w:rPr>
+        <w:t xml:space="preserve">)</w:t>
+      </w:r>
+    </w:p>
+    <w:p>
+      <w:pPr>
+        <w:pStyle w:val="SourceCode"/>
+      </w:pPr>
+      <w:r>
+        <w:rPr>
+          <w:rStyle w:val="VerbatimChar"/>
+        </w:rPr>
+        <w:t xml:space="preserve">##       Confidence      Male     Female</w:t>
+      </w:r>
+      <w:r>
+        <w:br/>
+      </w:r>
+      <w:r>
+        <w:rPr>
+          <w:rStyle w:val="VerbatimChar"/>
+        </w:rPr>
+        <w:t xml:space="preserve">## 1     Not at all  -35.5315  -47.91488</w:t>
+      </w:r>
+      <w:r>
+        <w:br/>
+      </w:r>
+      <w:r>
+        <w:rPr>
+          <w:rStyle w:val="VerbatimChar"/>
+        </w:rPr>
+        <w:t xml:space="preserve">## 2       Not very  -71.0630  -77.19964</w:t>
+      </w:r>
+      <w:r>
+        <w:br/>
+      </w:r>
+      <w:r>
+        <w:rPr>
+          <w:rStyle w:val="VerbatimChar"/>
+        </w:rPr>
+        <w:t xml:space="preserve">## 3      Confident -106.5945 -106.48440</w:t>
+      </w:r>
+      <w:r>
+        <w:br/>
+      </w:r>
+      <w:r>
+        <w:rPr>
+          <w:rStyle w:val="VerbatimChar"/>
+        </w:rPr>
+        <w:t xml:space="preserve">## 4 Very confident -142.1260 -135.76915</w:t>
+      </w:r>
+    </w:p>
+    <w:p>
+      <w:pPr>
+        <w:pStyle w:val="FirstParagraph"/>
+      </w:pPr>
+      <w:r>
+        <w:t xml:space="preserve">In summary, confidence matters more for male students than for female students because greater confidence increases male math scores more than it increases female math scores.</w:t>
       </w:r>
     </w:p>
     <w:p>

</xml_diff>